<commit_message>
Add block scheme to documentation
</commit_message>
<xml_diff>
--- a/Bluelens/docs/Bluelens.docx
+++ b/Bluelens/docs/Bluelens.docx
@@ -1027,13 +1027,9 @@
     <w:sdt>
       <w:sdtPr>
         <w:rPr>
-          <w:rFonts w:asciiTheme="minorHAnsi" w:eastAsiaTheme="minorEastAsia" w:hAnsiTheme="minorHAnsi" w:cstheme="minorBidi"/>
-          <w:caps/>
-          <w:color w:val="D75C00" w:themeColor="accent5" w:themeShade="BF"/>
-          <w:sz w:val="22"/>
-          <w:szCs w:val="22"/>
+          <w:lang w:val="en-GB"/>
         </w:rPr>
-        <w:id w:val="-912467836"/>
+        <w:id w:val="-1182198220"/>
         <w:docPartObj>
           <w:docPartGallery w:val="Table of Contents"/>
           <w:docPartUnique/>
@@ -1041,45 +1037,46 @@
       </w:sdtPr>
       <w:sdtEndPr>
         <w:rPr>
-          <w:rFonts w:asciiTheme="majorHAnsi" w:eastAsiaTheme="majorEastAsia" w:hAnsiTheme="majorHAnsi" w:cstheme="majorBidi"/>
+          <w:rFonts w:asciiTheme="minorHAnsi" w:eastAsiaTheme="minorEastAsia" w:hAnsiTheme="minorHAnsi" w:cstheme="minorBidi"/>
+          <w:b/>
           <w:caps w:val="0"/>
-          <w:color w:val="D75C00" w:themeColor="accent5" w:themeShade="BF"/>
-          <w:sz w:val="26"/>
-          <w:szCs w:val="26"/>
+          <w:color w:val="auto"/>
+          <w:sz w:val="22"/>
+          <w:szCs w:val="22"/>
         </w:rPr>
       </w:sdtEndPr>
       <w:sdtContent>
         <w:p>
           <w:pPr>
-            <w:pStyle w:val="Heading2"/>
+            <w:pStyle w:val="TOCHeading"/>
             <w:rPr>
               <w:color w:val="D75C00" w:themeColor="accent5" w:themeShade="BF"/>
-              <w:lang w:val="en-US"/>
             </w:rPr>
           </w:pPr>
           <w:r>
             <w:rPr>
               <w:color w:val="D75C00" w:themeColor="accent5" w:themeShade="BF"/>
-              <w:lang w:val="en-US"/>
+              <w:lang w:val="en-GB"/>
             </w:rPr>
-            <w:t>Content</w:t>
+            <w:t>Table of Contents</w:t>
           </w:r>
         </w:p>
         <w:p>
           <w:pPr>
-            <w:pStyle w:val="Heading2"/>
+            <w:pStyle w:val="TOC1"/>
             <w:rPr>
               <w:rFonts w:asciiTheme="minorHAnsi" w:hAnsiTheme="minorHAnsi"/>
-              <w:noProof/>
               <w:color w:val="D75C00" w:themeColor="accent5" w:themeShade="BF"/>
-              <w:lang w:eastAsia="en-US"/>
+              <w:kern w:val="2"/>
+              <w:sz w:val="24"/>
+              <w:szCs w:val="24"/>
+              <w:lang w:val="bg-BG"/>
+              <w14:ligatures w14:val="standardContextual"/>
             </w:rPr>
           </w:pPr>
           <w:r>
             <w:rPr>
-              <w:noProof/>
               <w:color w:val="D75C00" w:themeColor="accent5" w:themeShade="BF"/>
-              <w:lang w:val="en-US"/>
             </w:rPr>
             <w:fldChar w:fldCharType="begin"/>
           </w:r>
@@ -1091,17 +1088,14 @@
           </w:r>
           <w:r>
             <w:rPr>
-              <w:noProof/>
               <w:color w:val="D75C00" w:themeColor="accent5" w:themeShade="BF"/>
-              <w:lang w:val="en-US"/>
             </w:rPr>
             <w:fldChar w:fldCharType="separate"/>
           </w:r>
-          <w:hyperlink w:anchor="_Toc89432628" w:history="1">
+          <w:hyperlink w:anchor="_Toc214306808" w:history="1">
             <w:r>
               <w:rPr>
                 <w:rStyle w:val="Hyperlink"/>
-                <w:noProof/>
                 <w:color w:val="D75C00" w:themeColor="accent5" w:themeShade="BF"/>
               </w:rPr>
               <w:t>1.</w:t>
@@ -1109,64 +1103,51 @@
             <w:r>
               <w:rPr>
                 <w:rFonts w:asciiTheme="minorHAnsi" w:hAnsiTheme="minorHAnsi"/>
-                <w:noProof/>
-                <w:color w:val="D75C00" w:themeColor="accent5" w:themeShade="BF"/>
-                <w:lang w:eastAsia="en-US"/>
+                <w:color w:val="D75C00" w:themeColor="accent5" w:themeShade="BF"/>
+                <w:kern w:val="2"/>
+                <w:sz w:val="24"/>
+                <w:szCs w:val="24"/>
+                <w:lang w:val="bg-BG"/>
+                <w14:ligatures w14:val="standardContextual"/>
               </w:rPr>
               <w:tab/>
             </w:r>
             <w:r>
               <w:rPr>
                 <w:rStyle w:val="Hyperlink"/>
-                <w:noProof/>
-                <w:color w:val="D75C00" w:themeColor="accent5" w:themeShade="BF"/>
-              </w:rPr>
-              <w:t>Team…</w:t>
-            </w:r>
-            <w:r>
-              <w:rPr>
-                <w:rStyle w:val="Hyperlink"/>
-                <w:noProof/>
-                <w:color w:val="D75C00" w:themeColor="accent5" w:themeShade="BF"/>
-                <w:lang w:val="en-US"/>
-              </w:rPr>
-              <w:t>………………………………………………………………………………</w:t>
-            </w:r>
-            <w:r>
-              <w:rPr>
-                <w:rStyle w:val="Hyperlink"/>
-                <w:noProof/>
-                <w:color w:val="D75C00" w:themeColor="accent5" w:themeShade="BF"/>
-                <w:lang w:val="en-US"/>
-              </w:rPr>
-              <w:t>...</w:t>
-            </w:r>
-            <w:r>
-              <w:rPr>
-                <w:noProof/>
+                <w:color w:val="D75C00" w:themeColor="accent5" w:themeShade="BF"/>
+              </w:rPr>
+              <w:t>Team</w:t>
+            </w:r>
+            <w:r>
+              <w:rPr>
                 <w:webHidden/>
                 <w:color w:val="D75C00" w:themeColor="accent5" w:themeShade="BF"/>
               </w:rPr>
+              <w:tab/>
+            </w:r>
+            <w:r>
+              <w:rPr>
+                <w:webHidden/>
+                <w:color w:val="D75C00" w:themeColor="accent5" w:themeShade="BF"/>
+              </w:rPr>
               <w:fldChar w:fldCharType="begin"/>
             </w:r>
             <w:r>
               <w:rPr>
-                <w:noProof/>
                 <w:webHidden/>
                 <w:color w:val="D75C00" w:themeColor="accent5" w:themeShade="BF"/>
               </w:rPr>
-              <w:instrText xml:space="preserve"> PAGEREF _Toc89432628 \h </w:instrText>
-            </w:r>
-            <w:r>
-              <w:rPr>
-                <w:noProof/>
+              <w:instrText xml:space="preserve"> PAGEREF _Toc214306808 \h </w:instrText>
+            </w:r>
+            <w:r>
+              <w:rPr>
                 <w:webHidden/>
                 <w:color w:val="D75C00" w:themeColor="accent5" w:themeShade="BF"/>
               </w:rPr>
             </w:r>
             <w:r>
               <w:rPr>
-                <w:noProof/>
                 <w:webHidden/>
                 <w:color w:val="D75C00" w:themeColor="accent5" w:themeShade="BF"/>
               </w:rPr>
@@ -1174,15 +1155,13 @@
             </w:r>
             <w:r>
               <w:rPr>
-                <w:noProof/>
                 <w:webHidden/>
                 <w:color w:val="D75C00" w:themeColor="accent5" w:themeShade="BF"/>
               </w:rPr>
-              <w:t>1</w:t>
-            </w:r>
-            <w:r>
-              <w:rPr>
-                <w:noProof/>
+              <w:t>2</w:t>
+            </w:r>
+            <w:r>
+              <w:rPr>
                 <w:webHidden/>
                 <w:color w:val="D75C00" w:themeColor="accent5" w:themeShade="BF"/>
               </w:rPr>
@@ -1192,62 +1171,34 @@
         </w:p>
         <w:p>
           <w:pPr>
-            <w:pStyle w:val="Heading2"/>
+            <w:pStyle w:val="TOC1"/>
             <w:rPr>
               <w:rFonts w:asciiTheme="minorHAnsi" w:hAnsiTheme="minorHAnsi"/>
-              <w:noProof/>
               <w:color w:val="D75C00" w:themeColor="accent5" w:themeShade="BF"/>
-              <w:lang w:eastAsia="en-US"/>
+              <w:kern w:val="2"/>
+              <w:sz w:val="24"/>
+              <w:szCs w:val="24"/>
+              <w:lang w:val="bg-BG"/>
+              <w14:ligatures w14:val="standardContextual"/>
             </w:rPr>
           </w:pPr>
-          <w:hyperlink w:anchor="_Toc89432633" w:history="1">
+          <w:hyperlink w:anchor="_Toc214306809" w:history="1">
             <w:r>
               <w:rPr>
                 <w:rStyle w:val="Hyperlink"/>
-                <w:noProof/>
-                <w:color w:val="D75C00" w:themeColor="accent5" w:themeShade="BF"/>
-              </w:rPr>
-              <w:t>2.</w:t>
-            </w:r>
-            <w:r>
-              <w:rPr>
-                <w:rFonts w:asciiTheme="minorHAnsi" w:hAnsiTheme="minorHAnsi"/>
-                <w:noProof/>
-                <w:color w:val="D75C00" w:themeColor="accent5" w:themeShade="BF"/>
-                <w:lang w:eastAsia="en-US"/>
+                <w:color w:val="D75C00" w:themeColor="accent5" w:themeShade="BF"/>
+              </w:rPr>
+              <w:t>2. ENCOUNTERED DIFFICULTIES</w:t>
+            </w:r>
+            <w:r>
+              <w:rPr>
+                <w:webHidden/>
+                <w:color w:val="D75C00" w:themeColor="accent5" w:themeShade="BF"/>
               </w:rPr>
               <w:tab/>
             </w:r>
             <w:r>
               <w:rPr>
-                <w:rStyle w:val="Hyperlink"/>
-                <w:noProof/>
-                <w:color w:val="D75C00" w:themeColor="accent5" w:themeShade="BF"/>
-                <w:lang w:val="en-US"/>
-              </w:rPr>
-              <w:t>Encountered Difficulties</w:t>
-            </w:r>
-            <w:r>
-              <w:rPr>
-                <w:rStyle w:val="Hyperlink"/>
-                <w:noProof/>
-                <w:color w:val="D75C00" w:themeColor="accent5" w:themeShade="BF"/>
-                <w:lang w:val="en-US"/>
-              </w:rPr>
-              <w:t>………………………………………………………</w:t>
-            </w:r>
-            <w:r>
-              <w:rPr>
-                <w:rStyle w:val="Hyperlink"/>
-                <w:noProof/>
-                <w:color w:val="D75C00" w:themeColor="accent5" w:themeShade="BF"/>
-                <w:lang w:val="en-US"/>
-              </w:rPr>
-              <w:t>..</w:t>
-            </w:r>
-            <w:r>
-              <w:rPr>
-                <w:noProof/>
                 <w:webHidden/>
                 <w:color w:val="D75C00" w:themeColor="accent5" w:themeShade="BF"/>
               </w:rPr>
@@ -1255,22 +1206,19 @@
             </w:r>
             <w:r>
               <w:rPr>
-                <w:noProof/>
                 <w:webHidden/>
                 <w:color w:val="D75C00" w:themeColor="accent5" w:themeShade="BF"/>
               </w:rPr>
-              <w:instrText xml:space="preserve"> PAGEREF _Toc89432633 \h </w:instrText>
-            </w:r>
-            <w:r>
-              <w:rPr>
-                <w:noProof/>
+              <w:instrText xml:space="preserve"> PAGEREF _Toc214306809 \h </w:instrText>
+            </w:r>
+            <w:r>
+              <w:rPr>
                 <w:webHidden/>
                 <w:color w:val="D75C00" w:themeColor="accent5" w:themeShade="BF"/>
               </w:rPr>
             </w:r>
             <w:r>
               <w:rPr>
-                <w:noProof/>
                 <w:webHidden/>
                 <w:color w:val="D75C00" w:themeColor="accent5" w:themeShade="BF"/>
               </w:rPr>
@@ -1278,15 +1226,13 @@
             </w:r>
             <w:r>
               <w:rPr>
-                <w:noProof/>
                 <w:webHidden/>
                 <w:color w:val="D75C00" w:themeColor="accent5" w:themeShade="BF"/>
               </w:rPr>
-              <w:t>1</w:t>
-            </w:r>
-            <w:r>
-              <w:rPr>
-                <w:noProof/>
+              <w:t>3</w:t>
+            </w:r>
+            <w:r>
+              <w:rPr>
                 <w:webHidden/>
                 <w:color w:val="D75C00" w:themeColor="accent5" w:themeShade="BF"/>
               </w:rPr>
@@ -1296,19 +1242,21 @@
         </w:p>
         <w:p>
           <w:pPr>
-            <w:pStyle w:val="Heading2"/>
+            <w:pStyle w:val="TOC1"/>
             <w:rPr>
               <w:rFonts w:asciiTheme="minorHAnsi" w:hAnsiTheme="minorHAnsi"/>
-              <w:noProof/>
               <w:color w:val="D75C00" w:themeColor="accent5" w:themeShade="BF"/>
-              <w:lang w:eastAsia="en-US"/>
+              <w:kern w:val="2"/>
+              <w:sz w:val="24"/>
+              <w:szCs w:val="24"/>
+              <w:lang w:val="bg-BG"/>
+              <w14:ligatures w14:val="standardContextual"/>
             </w:rPr>
           </w:pPr>
-          <w:hyperlink w:anchor="_Toc89432637" w:history="1">
+          <w:hyperlink w:anchor="_Toc214306810" w:history="1">
             <w:r>
               <w:rPr>
                 <w:rStyle w:val="Hyperlink"/>
-                <w:noProof/>
                 <w:color w:val="D75C00" w:themeColor="accent5" w:themeShade="BF"/>
               </w:rPr>
               <w:t>3.</w:t>
@@ -1316,23 +1264,24 @@
             <w:r>
               <w:rPr>
                 <w:rFonts w:asciiTheme="minorHAnsi" w:hAnsiTheme="minorHAnsi"/>
-                <w:noProof/>
-                <w:color w:val="D75C00" w:themeColor="accent5" w:themeShade="BF"/>
-                <w:lang w:eastAsia="en-US"/>
+                <w:color w:val="D75C00" w:themeColor="accent5" w:themeShade="BF"/>
+                <w:kern w:val="2"/>
+                <w:sz w:val="24"/>
+                <w:szCs w:val="24"/>
+                <w:lang w:val="bg-BG"/>
+                <w14:ligatures w14:val="standardContextual"/>
               </w:rPr>
               <w:tab/>
             </w:r>
             <w:r>
               <w:rPr>
                 <w:rStyle w:val="Hyperlink"/>
-                <w:noProof/>
                 <w:color w:val="D75C00" w:themeColor="accent5" w:themeShade="BF"/>
               </w:rPr>
               <w:t>Used programs and languages</w:t>
             </w:r>
             <w:r>
               <w:rPr>
-                <w:noProof/>
                 <w:webHidden/>
                 <w:color w:val="D75C00" w:themeColor="accent5" w:themeShade="BF"/>
               </w:rPr>
@@ -1340,55 +1289,40 @@
             </w:r>
             <w:r>
               <w:rPr>
-                <w:noProof/>
                 <w:webHidden/>
                 <w:color w:val="D75C00" w:themeColor="accent5" w:themeShade="BF"/>
-                <w:lang w:val="en-US"/>
-              </w:rPr>
-              <w:t>……………………………………………….</w:t>
-            </w:r>
-            <w:r>
-              <w:rPr>
-                <w:noProof/>
+              </w:rPr>
+              <w:fldChar w:fldCharType="begin"/>
+            </w:r>
+            <w:r>
+              <w:rPr>
                 <w:webHidden/>
                 <w:color w:val="D75C00" w:themeColor="accent5" w:themeShade="BF"/>
               </w:rPr>
-              <w:fldChar w:fldCharType="begin"/>
-            </w:r>
-            <w:r>
-              <w:rPr>
-                <w:noProof/>
+              <w:instrText xml:space="preserve"> PAGEREF _Toc214306810 \h </w:instrText>
+            </w:r>
+            <w:r>
+              <w:rPr>
                 <w:webHidden/>
                 <w:color w:val="D75C00" w:themeColor="accent5" w:themeShade="BF"/>
               </w:rPr>
-              <w:instrText xml:space="preserve"> PAGEREF _Toc89432637 \h </w:instrText>
-            </w:r>
-            <w:r>
-              <w:rPr>
-                <w:noProof/>
+            </w:r>
+            <w:r>
+              <w:rPr>
                 <w:webHidden/>
                 <w:color w:val="D75C00" w:themeColor="accent5" w:themeShade="BF"/>
               </w:rPr>
-            </w:r>
-            <w:r>
-              <w:rPr>
-                <w:noProof/>
+              <w:fldChar w:fldCharType="separate"/>
+            </w:r>
+            <w:r>
+              <w:rPr>
                 <w:webHidden/>
                 <w:color w:val="D75C00" w:themeColor="accent5" w:themeShade="BF"/>
               </w:rPr>
-              <w:fldChar w:fldCharType="separate"/>
-            </w:r>
-            <w:r>
-              <w:rPr>
-                <w:noProof/>
-                <w:webHidden/>
-                <w:color w:val="D75C00" w:themeColor="accent5" w:themeShade="BF"/>
-              </w:rPr>
-              <w:t>2</w:t>
-            </w:r>
-            <w:r>
-              <w:rPr>
-                <w:noProof/>
+              <w:t>3</w:t>
+            </w:r>
+            <w:r>
+              <w:rPr>
                 <w:webHidden/>
                 <w:color w:val="D75C00" w:themeColor="accent5" w:themeShade="BF"/>
               </w:rPr>
@@ -1398,48 +1332,50 @@
         </w:p>
         <w:p>
           <w:pPr>
-            <w:pStyle w:val="Heading2"/>
+            <w:pStyle w:val="TOC2"/>
+            <w:tabs>
+              <w:tab w:val="left" w:pos="1160"/>
+              <w:tab w:val="right" w:leader="dot" w:pos="10070"/>
+            </w:tabs>
             <w:rPr>
-              <w:rFonts w:asciiTheme="minorHAnsi" w:hAnsiTheme="minorHAnsi"/>
               <w:noProof/>
               <w:color w:val="D75C00" w:themeColor="accent5" w:themeShade="BF"/>
-              <w:lang w:eastAsia="en-US"/>
+              <w:kern w:val="2"/>
+              <w:sz w:val="24"/>
+              <w:szCs w:val="24"/>
+              <w14:ligatures w14:val="standardContextual"/>
             </w:rPr>
           </w:pPr>
-          <w:hyperlink w:anchor="_Toc89432642" w:history="1">
+          <w:hyperlink w:anchor="_Toc214306811" w:history="1">
+            <w:r>
+              <w:rPr>
+                <w:rStyle w:val="Hyperlink"/>
+                <w:rFonts w:ascii="Symbol" w:hAnsi="Symbol"/>
+                <w:noProof/>
+                <w:color w:val="D75C00" w:themeColor="accent5" w:themeShade="BF"/>
+                <w:lang w:val="en-US"/>
+              </w:rPr>
+              <w:t></w:t>
+            </w:r>
+            <w:r>
+              <w:rPr>
+                <w:noProof/>
+                <w:color w:val="D75C00" w:themeColor="accent5" w:themeShade="BF"/>
+                <w:kern w:val="2"/>
+                <w:sz w:val="24"/>
+                <w:szCs w:val="24"/>
+                <w14:ligatures w14:val="standardContextual"/>
+              </w:rPr>
+              <w:tab/>
+            </w:r>
             <w:r>
               <w:rPr>
                 <w:rStyle w:val="Hyperlink"/>
                 <w:noProof/>
                 <w:color w:val="D75C00" w:themeColor="accent5" w:themeShade="BF"/>
-              </w:rPr>
-              <w:t>4.</w:t>
-            </w:r>
-            <w:r>
-              <w:rPr>
-                <w:rFonts w:asciiTheme="minorHAnsi" w:hAnsiTheme="minorHAnsi"/>
-                <w:noProof/>
-                <w:color w:val="D75C00" w:themeColor="accent5" w:themeShade="BF"/>
-                <w:lang w:eastAsia="en-US"/>
-              </w:rPr>
-              <w:tab/>
-            </w:r>
-            <w:r>
-              <w:rPr>
-                <w:rStyle w:val="Hyperlink"/>
-                <w:noProof/>
-                <w:color w:val="D75C00" w:themeColor="accent5" w:themeShade="BF"/>
-              </w:rPr>
-              <w:t>Resume</w:t>
-            </w:r>
-            <w:r>
-              <w:rPr>
-                <w:rStyle w:val="Hyperlink"/>
-                <w:noProof/>
-                <w:color w:val="D75C00" w:themeColor="accent5" w:themeShade="BF"/>
                 <w:lang w:val="en-US"/>
               </w:rPr>
-              <w:t>…………………………………………………………………………</w:t>
+              <w:t>C++</w:t>
             </w:r>
             <w:r>
               <w:rPr>
@@ -1447,25 +1383,23 @@
                 <w:webHidden/>
                 <w:color w:val="D75C00" w:themeColor="accent5" w:themeShade="BF"/>
               </w:rPr>
-              <w:t>…</w:t>
+              <w:tab/>
             </w:r>
             <w:r>
               <w:rPr>
                 <w:noProof/>
                 <w:webHidden/>
                 <w:color w:val="D75C00" w:themeColor="accent5" w:themeShade="BF"/>
-                <w:lang w:val="en-US"/>
-              </w:rPr>
-              <w:t>….</w:t>
+              </w:rPr>
+              <w:fldChar w:fldCharType="begin"/>
             </w:r>
             <w:r>
               <w:rPr>
                 <w:noProof/>
                 <w:webHidden/>
                 <w:color w:val="D75C00" w:themeColor="accent5" w:themeShade="BF"/>
-                <w:lang w:val="en-US"/>
-              </w:rPr>
-              <w:t>.</w:t>
+              </w:rPr>
+              <w:instrText xml:space="preserve"> PAGEREF _Toc214306811 \h </w:instrText>
             </w:r>
             <w:r>
               <w:rPr>
@@ -1473,7 +1407,6 @@
                 <w:webHidden/>
                 <w:color w:val="D75C00" w:themeColor="accent5" w:themeShade="BF"/>
               </w:rPr>
-              <w:fldChar w:fldCharType="begin"/>
             </w:r>
             <w:r>
               <w:rPr>
@@ -1481,7 +1414,7 @@
                 <w:webHidden/>
                 <w:color w:val="D75C00" w:themeColor="accent5" w:themeShade="BF"/>
               </w:rPr>
-              <w:instrText xml:space="preserve"> PAGEREF _Toc89432642 \h </w:instrText>
+              <w:fldChar w:fldCharType="separate"/>
             </w:r>
             <w:r>
               <w:rPr>
@@ -1489,22 +1422,7 @@
                 <w:webHidden/>
                 <w:color w:val="D75C00" w:themeColor="accent5" w:themeShade="BF"/>
               </w:rPr>
-            </w:r>
-            <w:r>
-              <w:rPr>
-                <w:noProof/>
-                <w:webHidden/>
-                <w:color w:val="D75C00" w:themeColor="accent5" w:themeShade="BF"/>
-              </w:rPr>
-              <w:fldChar w:fldCharType="separate"/>
-            </w:r>
-            <w:r>
-              <w:rPr>
-                <w:noProof/>
-                <w:webHidden/>
-                <w:color w:val="D75C00" w:themeColor="accent5" w:themeShade="BF"/>
-              </w:rPr>
-              <w:t>2</w:t>
+              <w:t>3</w:t>
             </w:r>
             <w:r>
               <w:rPr>
@@ -1518,138 +1436,775 @@
         </w:p>
         <w:p>
           <w:pPr>
-            <w:pStyle w:val="Heading2"/>
+            <w:pStyle w:val="TOC2"/>
+            <w:tabs>
+              <w:tab w:val="left" w:pos="1160"/>
+              <w:tab w:val="right" w:leader="dot" w:pos="10070"/>
+            </w:tabs>
             <w:rPr>
+              <w:noProof/>
               <w:color w:val="D75C00" w:themeColor="accent5" w:themeShade="BF"/>
-              <w:lang w:val="en-US"/>
+              <w:kern w:val="2"/>
+              <w:sz w:val="24"/>
+              <w:szCs w:val="24"/>
+              <w14:ligatures w14:val="standardContextual"/>
             </w:rPr>
           </w:pPr>
-          <w:r>
-            <w:rPr>
-              <w:color w:val="D75C00" w:themeColor="accent5" w:themeShade="BF"/>
-            </w:rPr>
-            <w:fldChar w:fldCharType="end"/>
-          </w:r>
-          <w:r>
-            <w:rPr>
-              <w:color w:val="D75C00" w:themeColor="accent5" w:themeShade="BF"/>
-              <w:lang w:val="en-US"/>
-            </w:rPr>
-            <w:t>5</w:t>
-          </w:r>
-          <w:r>
-            <w:rPr>
-              <w:color w:val="D75C00" w:themeColor="accent5" w:themeShade="BF"/>
-              <w:lang w:val="en-US"/>
-            </w:rPr>
-            <w:t xml:space="preserve">.  </w:t>
-          </w:r>
-          <w:r>
-            <w:rPr>
-              <w:color w:val="D75C00" w:themeColor="accent5" w:themeShade="BF"/>
-              <w:lang w:val="en-US"/>
-            </w:rPr>
-            <w:t xml:space="preserve">   I</w:t>
-          </w:r>
-          <w:r>
-            <w:rPr>
-              <w:color w:val="D75C00" w:themeColor="accent5" w:themeShade="BF"/>
-              <w:lang w:val="en-US"/>
-            </w:rPr>
-            <w:t>dea……………………………………………………………………………</w:t>
-          </w:r>
-          <w:r>
-            <w:rPr>
-              <w:color w:val="D75C00" w:themeColor="accent5" w:themeShade="BF"/>
-              <w:lang w:val="en-US"/>
-            </w:rPr>
-            <w:t>……</w:t>
-          </w:r>
-          <w:proofErr w:type="gramStart"/>
-          <w:r>
-            <w:rPr>
-              <w:color w:val="D75C00" w:themeColor="accent5" w:themeShade="BF"/>
-              <w:lang w:val="en-US"/>
-            </w:rPr>
-            <w:t>…..</w:t>
-          </w:r>
-          <w:proofErr w:type="gramEnd"/>
-          <w:r>
-            <w:rPr>
-              <w:color w:val="D75C00" w:themeColor="accent5" w:themeShade="BF"/>
-              <w:lang w:val="en-US"/>
-            </w:rPr>
-            <w:t>3</w:t>
-          </w:r>
+          <w:hyperlink w:anchor="_Toc214306812" w:history="1">
+            <w:r>
+              <w:rPr>
+                <w:rStyle w:val="Hyperlink"/>
+                <w:rFonts w:ascii="Symbol" w:hAnsi="Symbol"/>
+                <w:noProof/>
+                <w:color w:val="D75C00" w:themeColor="accent5" w:themeShade="BF"/>
+                <w:lang w:val="en-US"/>
+              </w:rPr>
+              <w:t></w:t>
+            </w:r>
+            <w:r>
+              <w:rPr>
+                <w:noProof/>
+                <w:color w:val="D75C00" w:themeColor="accent5" w:themeShade="BF"/>
+                <w:kern w:val="2"/>
+                <w:sz w:val="24"/>
+                <w:szCs w:val="24"/>
+                <w14:ligatures w14:val="standardContextual"/>
+              </w:rPr>
+              <w:tab/>
+            </w:r>
+            <w:r>
+              <w:rPr>
+                <w:rStyle w:val="Hyperlink"/>
+                <w:noProof/>
+                <w:color w:val="D75C00" w:themeColor="accent5" w:themeShade="BF"/>
+                <w:lang w:val="en-US"/>
+              </w:rPr>
+              <w:t>Visual Studio Code</w:t>
+            </w:r>
+            <w:r>
+              <w:rPr>
+                <w:noProof/>
+                <w:webHidden/>
+                <w:color w:val="D75C00" w:themeColor="accent5" w:themeShade="BF"/>
+              </w:rPr>
+              <w:tab/>
+            </w:r>
+            <w:r>
+              <w:rPr>
+                <w:noProof/>
+                <w:webHidden/>
+                <w:color w:val="D75C00" w:themeColor="accent5" w:themeShade="BF"/>
+              </w:rPr>
+              <w:fldChar w:fldCharType="begin"/>
+            </w:r>
+            <w:r>
+              <w:rPr>
+                <w:noProof/>
+                <w:webHidden/>
+                <w:color w:val="D75C00" w:themeColor="accent5" w:themeShade="BF"/>
+              </w:rPr>
+              <w:instrText xml:space="preserve"> PAGEREF _Toc214306812 \h </w:instrText>
+            </w:r>
+            <w:r>
+              <w:rPr>
+                <w:noProof/>
+                <w:webHidden/>
+                <w:color w:val="D75C00" w:themeColor="accent5" w:themeShade="BF"/>
+              </w:rPr>
+            </w:r>
+            <w:r>
+              <w:rPr>
+                <w:noProof/>
+                <w:webHidden/>
+                <w:color w:val="D75C00" w:themeColor="accent5" w:themeShade="BF"/>
+              </w:rPr>
+              <w:fldChar w:fldCharType="separate"/>
+            </w:r>
+            <w:r>
+              <w:rPr>
+                <w:noProof/>
+                <w:webHidden/>
+                <w:color w:val="D75C00" w:themeColor="accent5" w:themeShade="BF"/>
+              </w:rPr>
+              <w:t>3</w:t>
+            </w:r>
+            <w:r>
+              <w:rPr>
+                <w:noProof/>
+                <w:webHidden/>
+                <w:color w:val="D75C00" w:themeColor="accent5" w:themeShade="BF"/>
+              </w:rPr>
+              <w:fldChar w:fldCharType="end"/>
+            </w:r>
+          </w:hyperlink>
         </w:p>
         <w:p>
           <w:pPr>
-            <w:pStyle w:val="Heading2"/>
+            <w:pStyle w:val="TOC2"/>
+            <w:tabs>
+              <w:tab w:val="left" w:pos="1160"/>
+              <w:tab w:val="right" w:leader="dot" w:pos="10070"/>
+            </w:tabs>
             <w:rPr>
+              <w:noProof/>
               <w:color w:val="D75C00" w:themeColor="accent5" w:themeShade="BF"/>
-              <w:lang w:val="en-US"/>
+              <w:kern w:val="2"/>
+              <w:sz w:val="24"/>
+              <w:szCs w:val="24"/>
+              <w14:ligatures w14:val="standardContextual"/>
             </w:rPr>
           </w:pPr>
-          <w:r>
-            <w:rPr>
-              <w:color w:val="D75C00" w:themeColor="accent5" w:themeShade="BF"/>
-              <w:lang w:val="en-US"/>
-            </w:rPr>
-            <w:t xml:space="preserve">6.     </w:t>
-          </w:r>
-          <w:r>
-            <w:rPr>
-              <w:color w:val="D75C00" w:themeColor="accent5" w:themeShade="BF"/>
-              <w:lang w:val="en-US"/>
-            </w:rPr>
-            <w:t>Workflow</w:t>
-          </w:r>
-          <w:proofErr w:type="gramStart"/>
-          <w:r>
-            <w:rPr>
-              <w:color w:val="D75C00" w:themeColor="accent5" w:themeShade="BF"/>
-              <w:lang w:val="en-US"/>
-            </w:rPr>
-            <w:t>…</w:t>
-          </w:r>
-          <w:r>
-            <w:rPr>
-              <w:color w:val="D75C00" w:themeColor="accent5" w:themeShade="BF"/>
-              <w:lang w:val="en-US"/>
-            </w:rPr>
-            <w:t>..</w:t>
-          </w:r>
-          <w:proofErr w:type="gramEnd"/>
-          <w:r>
-            <w:rPr>
-              <w:color w:val="D75C00" w:themeColor="accent5" w:themeShade="BF"/>
-              <w:lang w:val="en-US"/>
-            </w:rPr>
-            <w:t>………………………………………………………………………….3</w:t>
-          </w:r>
+          <w:hyperlink w:anchor="_Toc214306813" w:history="1">
+            <w:r>
+              <w:rPr>
+                <w:rStyle w:val="Hyperlink"/>
+                <w:rFonts w:ascii="Symbol" w:hAnsi="Symbol"/>
+                <w:noProof/>
+                <w:color w:val="D75C00" w:themeColor="accent5" w:themeShade="BF"/>
+                <w:lang w:val="en-US"/>
+              </w:rPr>
+              <w:t></w:t>
+            </w:r>
+            <w:r>
+              <w:rPr>
+                <w:noProof/>
+                <w:color w:val="D75C00" w:themeColor="accent5" w:themeShade="BF"/>
+                <w:kern w:val="2"/>
+                <w:sz w:val="24"/>
+                <w:szCs w:val="24"/>
+                <w14:ligatures w14:val="standardContextual"/>
+              </w:rPr>
+              <w:tab/>
+            </w:r>
+            <w:r>
+              <w:rPr>
+                <w:rStyle w:val="Hyperlink"/>
+                <w:noProof/>
+                <w:color w:val="D75C00" w:themeColor="accent5" w:themeShade="BF"/>
+                <w:lang w:val="en-US"/>
+              </w:rPr>
+              <w:t>Word</w:t>
+            </w:r>
+            <w:r>
+              <w:rPr>
+                <w:noProof/>
+                <w:webHidden/>
+                <w:color w:val="D75C00" w:themeColor="accent5" w:themeShade="BF"/>
+              </w:rPr>
+              <w:tab/>
+            </w:r>
+            <w:r>
+              <w:rPr>
+                <w:noProof/>
+                <w:webHidden/>
+                <w:color w:val="D75C00" w:themeColor="accent5" w:themeShade="BF"/>
+              </w:rPr>
+              <w:fldChar w:fldCharType="begin"/>
+            </w:r>
+            <w:r>
+              <w:rPr>
+                <w:noProof/>
+                <w:webHidden/>
+                <w:color w:val="D75C00" w:themeColor="accent5" w:themeShade="BF"/>
+              </w:rPr>
+              <w:instrText xml:space="preserve"> PAGEREF _Toc214306813 \h </w:instrText>
+            </w:r>
+            <w:r>
+              <w:rPr>
+                <w:noProof/>
+                <w:webHidden/>
+                <w:color w:val="D75C00" w:themeColor="accent5" w:themeShade="BF"/>
+              </w:rPr>
+            </w:r>
+            <w:r>
+              <w:rPr>
+                <w:noProof/>
+                <w:webHidden/>
+                <w:color w:val="D75C00" w:themeColor="accent5" w:themeShade="BF"/>
+              </w:rPr>
+              <w:fldChar w:fldCharType="separate"/>
+            </w:r>
+            <w:r>
+              <w:rPr>
+                <w:noProof/>
+                <w:webHidden/>
+                <w:color w:val="D75C00" w:themeColor="accent5" w:themeShade="BF"/>
+              </w:rPr>
+              <w:t>3</w:t>
+            </w:r>
+            <w:r>
+              <w:rPr>
+                <w:noProof/>
+                <w:webHidden/>
+                <w:color w:val="D75C00" w:themeColor="accent5" w:themeShade="BF"/>
+              </w:rPr>
+              <w:fldChar w:fldCharType="end"/>
+            </w:r>
+          </w:hyperlink>
         </w:p>
         <w:p>
           <w:pPr>
-            <w:pStyle w:val="Heading2"/>
+            <w:pStyle w:val="TOC2"/>
+            <w:tabs>
+              <w:tab w:val="left" w:pos="1160"/>
+              <w:tab w:val="right" w:leader="dot" w:pos="10070"/>
+            </w:tabs>
             <w:rPr>
+              <w:noProof/>
               <w:color w:val="D75C00" w:themeColor="accent5" w:themeShade="BF"/>
-              <w:lang w:val="en-US"/>
+              <w:kern w:val="2"/>
+              <w:sz w:val="24"/>
+              <w:szCs w:val="24"/>
+              <w14:ligatures w14:val="standardContextual"/>
             </w:rPr>
           </w:pPr>
+          <w:hyperlink w:anchor="_Toc214306814" w:history="1">
+            <w:r>
+              <w:rPr>
+                <w:rStyle w:val="Hyperlink"/>
+                <w:rFonts w:ascii="Symbol" w:hAnsi="Symbol"/>
+                <w:noProof/>
+                <w:color w:val="D75C00" w:themeColor="accent5" w:themeShade="BF"/>
+                <w:lang w:val="en-US"/>
+              </w:rPr>
+              <w:t></w:t>
+            </w:r>
+            <w:r>
+              <w:rPr>
+                <w:noProof/>
+                <w:color w:val="D75C00" w:themeColor="accent5" w:themeShade="BF"/>
+                <w:kern w:val="2"/>
+                <w:sz w:val="24"/>
+                <w:szCs w:val="24"/>
+                <w14:ligatures w14:val="standardContextual"/>
+              </w:rPr>
+              <w:tab/>
+            </w:r>
+            <w:r>
+              <w:rPr>
+                <w:rStyle w:val="Hyperlink"/>
+                <w:noProof/>
+                <w:color w:val="D75C00" w:themeColor="accent5" w:themeShade="BF"/>
+                <w:lang w:val="en-US"/>
+              </w:rPr>
+              <w:t>PowerPoint</w:t>
+            </w:r>
+            <w:r>
+              <w:rPr>
+                <w:noProof/>
+                <w:webHidden/>
+                <w:color w:val="D75C00" w:themeColor="accent5" w:themeShade="BF"/>
+              </w:rPr>
+              <w:tab/>
+            </w:r>
+            <w:r>
+              <w:rPr>
+                <w:noProof/>
+                <w:webHidden/>
+                <w:color w:val="D75C00" w:themeColor="accent5" w:themeShade="BF"/>
+              </w:rPr>
+              <w:fldChar w:fldCharType="begin"/>
+            </w:r>
+            <w:r>
+              <w:rPr>
+                <w:noProof/>
+                <w:webHidden/>
+                <w:color w:val="D75C00" w:themeColor="accent5" w:themeShade="BF"/>
+              </w:rPr>
+              <w:instrText xml:space="preserve"> PAGEREF _Toc214306814 \h </w:instrText>
+            </w:r>
+            <w:r>
+              <w:rPr>
+                <w:noProof/>
+                <w:webHidden/>
+                <w:color w:val="D75C00" w:themeColor="accent5" w:themeShade="BF"/>
+              </w:rPr>
+            </w:r>
+            <w:r>
+              <w:rPr>
+                <w:noProof/>
+                <w:webHidden/>
+                <w:color w:val="D75C00" w:themeColor="accent5" w:themeShade="BF"/>
+              </w:rPr>
+              <w:fldChar w:fldCharType="separate"/>
+            </w:r>
+            <w:r>
+              <w:rPr>
+                <w:noProof/>
+                <w:webHidden/>
+                <w:color w:val="D75C00" w:themeColor="accent5" w:themeShade="BF"/>
+              </w:rPr>
+              <w:t>3</w:t>
+            </w:r>
+            <w:r>
+              <w:rPr>
+                <w:noProof/>
+                <w:webHidden/>
+                <w:color w:val="D75C00" w:themeColor="accent5" w:themeShade="BF"/>
+              </w:rPr>
+              <w:fldChar w:fldCharType="end"/>
+            </w:r>
+          </w:hyperlink>
+        </w:p>
+        <w:p>
+          <w:pPr>
+            <w:pStyle w:val="TOC1"/>
+            <w:rPr>
+              <w:rFonts w:asciiTheme="minorHAnsi" w:hAnsiTheme="minorHAnsi"/>
+              <w:color w:val="D75C00" w:themeColor="accent5" w:themeShade="BF"/>
+              <w:kern w:val="2"/>
+              <w:sz w:val="24"/>
+              <w:szCs w:val="24"/>
+              <w:lang w:val="bg-BG"/>
+              <w14:ligatures w14:val="standardContextual"/>
+            </w:rPr>
+          </w:pPr>
+          <w:hyperlink w:anchor="_Toc214306815" w:history="1">
+            <w:r>
+              <w:rPr>
+                <w:rStyle w:val="Hyperlink"/>
+                <w:color w:val="D75C00" w:themeColor="accent5" w:themeShade="BF"/>
+              </w:rPr>
+              <w:t>4.</w:t>
+            </w:r>
+            <w:r>
+              <w:rPr>
+                <w:rFonts w:asciiTheme="minorHAnsi" w:hAnsiTheme="minorHAnsi"/>
+                <w:color w:val="D75C00" w:themeColor="accent5" w:themeShade="BF"/>
+                <w:kern w:val="2"/>
+                <w:sz w:val="24"/>
+                <w:szCs w:val="24"/>
+                <w:lang w:val="bg-BG"/>
+                <w14:ligatures w14:val="standardContextual"/>
+              </w:rPr>
+              <w:tab/>
+            </w:r>
+            <w:r>
+              <w:rPr>
+                <w:rStyle w:val="Hyperlink"/>
+                <w:color w:val="D75C00" w:themeColor="accent5" w:themeShade="BF"/>
+              </w:rPr>
+              <w:t>Resume</w:t>
+            </w:r>
+            <w:r>
+              <w:rPr>
+                <w:webHidden/>
+                <w:color w:val="D75C00" w:themeColor="accent5" w:themeShade="BF"/>
+              </w:rPr>
+              <w:tab/>
+            </w:r>
+            <w:r>
+              <w:rPr>
+                <w:webHidden/>
+                <w:color w:val="D75C00" w:themeColor="accent5" w:themeShade="BF"/>
+              </w:rPr>
+              <w:fldChar w:fldCharType="begin"/>
+            </w:r>
+            <w:r>
+              <w:rPr>
+                <w:webHidden/>
+                <w:color w:val="D75C00" w:themeColor="accent5" w:themeShade="BF"/>
+              </w:rPr>
+              <w:instrText xml:space="preserve"> PAGEREF _Toc214306815 \h </w:instrText>
+            </w:r>
+            <w:r>
+              <w:rPr>
+                <w:webHidden/>
+                <w:color w:val="D75C00" w:themeColor="accent5" w:themeShade="BF"/>
+              </w:rPr>
+            </w:r>
+            <w:r>
+              <w:rPr>
+                <w:webHidden/>
+                <w:color w:val="D75C00" w:themeColor="accent5" w:themeShade="BF"/>
+              </w:rPr>
+              <w:fldChar w:fldCharType="separate"/>
+            </w:r>
+            <w:r>
+              <w:rPr>
+                <w:webHidden/>
+                <w:color w:val="D75C00" w:themeColor="accent5" w:themeShade="BF"/>
+              </w:rPr>
+              <w:t>4</w:t>
+            </w:r>
+            <w:r>
+              <w:rPr>
+                <w:webHidden/>
+                <w:color w:val="D75C00" w:themeColor="accent5" w:themeShade="BF"/>
+              </w:rPr>
+              <w:fldChar w:fldCharType="end"/>
+            </w:r>
+          </w:hyperlink>
+        </w:p>
+        <w:p>
+          <w:pPr>
+            <w:pStyle w:val="TOC1"/>
+            <w:rPr>
+              <w:rFonts w:asciiTheme="minorHAnsi" w:hAnsiTheme="minorHAnsi"/>
+              <w:color w:val="D75C00" w:themeColor="accent5" w:themeShade="BF"/>
+              <w:kern w:val="2"/>
+              <w:sz w:val="24"/>
+              <w:szCs w:val="24"/>
+              <w:lang w:val="bg-BG"/>
+              <w14:ligatures w14:val="standardContextual"/>
+            </w:rPr>
+          </w:pPr>
+          <w:hyperlink w:anchor="_Toc214306816" w:history="1">
+            <w:r>
+              <w:rPr>
+                <w:rStyle w:val="Hyperlink"/>
+                <w:color w:val="D75C00" w:themeColor="accent5" w:themeShade="BF"/>
+              </w:rPr>
+              <w:t>5.</w:t>
+            </w:r>
+            <w:r>
+              <w:rPr>
+                <w:rFonts w:asciiTheme="minorHAnsi" w:hAnsiTheme="minorHAnsi"/>
+                <w:color w:val="D75C00" w:themeColor="accent5" w:themeShade="BF"/>
+                <w:kern w:val="2"/>
+                <w:sz w:val="24"/>
+                <w:szCs w:val="24"/>
+                <w:lang w:val="bg-BG"/>
+                <w14:ligatures w14:val="standardContextual"/>
+              </w:rPr>
+              <w:tab/>
+            </w:r>
+            <w:r>
+              <w:rPr>
+                <w:rStyle w:val="Hyperlink"/>
+                <w:color w:val="D75C00" w:themeColor="accent5" w:themeShade="BF"/>
+              </w:rPr>
+              <w:t>Idea</w:t>
+            </w:r>
+            <w:r>
+              <w:rPr>
+                <w:webHidden/>
+                <w:color w:val="D75C00" w:themeColor="accent5" w:themeShade="BF"/>
+              </w:rPr>
+              <w:tab/>
+            </w:r>
+            <w:r>
+              <w:rPr>
+                <w:webHidden/>
+                <w:color w:val="D75C00" w:themeColor="accent5" w:themeShade="BF"/>
+              </w:rPr>
+              <w:fldChar w:fldCharType="begin"/>
+            </w:r>
+            <w:r>
+              <w:rPr>
+                <w:webHidden/>
+                <w:color w:val="D75C00" w:themeColor="accent5" w:themeShade="BF"/>
+              </w:rPr>
+              <w:instrText xml:space="preserve"> PAGEREF _Toc214306816 \h </w:instrText>
+            </w:r>
+            <w:r>
+              <w:rPr>
+                <w:webHidden/>
+                <w:color w:val="D75C00" w:themeColor="accent5" w:themeShade="BF"/>
+              </w:rPr>
+            </w:r>
+            <w:r>
+              <w:rPr>
+                <w:webHidden/>
+                <w:color w:val="D75C00" w:themeColor="accent5" w:themeShade="BF"/>
+              </w:rPr>
+              <w:fldChar w:fldCharType="separate"/>
+            </w:r>
+            <w:r>
+              <w:rPr>
+                <w:webHidden/>
+                <w:color w:val="D75C00" w:themeColor="accent5" w:themeShade="BF"/>
+              </w:rPr>
+              <w:t>4</w:t>
+            </w:r>
+            <w:r>
+              <w:rPr>
+                <w:webHidden/>
+                <w:color w:val="D75C00" w:themeColor="accent5" w:themeShade="BF"/>
+              </w:rPr>
+              <w:fldChar w:fldCharType="end"/>
+            </w:r>
+          </w:hyperlink>
+        </w:p>
+        <w:p>
+          <w:pPr>
+            <w:pStyle w:val="TOC1"/>
+            <w:rPr>
+              <w:rFonts w:asciiTheme="minorHAnsi" w:hAnsiTheme="minorHAnsi"/>
+              <w:color w:val="D75C00" w:themeColor="accent5" w:themeShade="BF"/>
+              <w:kern w:val="2"/>
+              <w:sz w:val="24"/>
+              <w:szCs w:val="24"/>
+              <w:lang w:val="bg-BG"/>
+              <w14:ligatures w14:val="standardContextual"/>
+            </w:rPr>
+          </w:pPr>
+          <w:hyperlink w:anchor="_Toc214306817" w:history="1">
+            <w:r>
+              <w:rPr>
+                <w:rStyle w:val="Hyperlink"/>
+                <w:color w:val="D75C00" w:themeColor="accent5" w:themeShade="BF"/>
+              </w:rPr>
+              <w:t>6.</w:t>
+            </w:r>
+            <w:r>
+              <w:rPr>
+                <w:rFonts w:asciiTheme="minorHAnsi" w:hAnsiTheme="minorHAnsi"/>
+                <w:color w:val="D75C00" w:themeColor="accent5" w:themeShade="BF"/>
+                <w:kern w:val="2"/>
+                <w:sz w:val="24"/>
+                <w:szCs w:val="24"/>
+                <w:lang w:val="bg-BG"/>
+                <w14:ligatures w14:val="standardContextual"/>
+              </w:rPr>
+              <w:tab/>
+            </w:r>
+            <w:r>
+              <w:rPr>
+                <w:rStyle w:val="Hyperlink"/>
+                <w:color w:val="D75C00" w:themeColor="accent5" w:themeShade="BF"/>
+              </w:rPr>
+              <w:t>Workflow</w:t>
+            </w:r>
+            <w:r>
+              <w:rPr>
+                <w:webHidden/>
+                <w:color w:val="D75C00" w:themeColor="accent5" w:themeShade="BF"/>
+              </w:rPr>
+              <w:tab/>
+            </w:r>
+            <w:r>
+              <w:rPr>
+                <w:webHidden/>
+                <w:color w:val="D75C00" w:themeColor="accent5" w:themeShade="BF"/>
+              </w:rPr>
+              <w:fldChar w:fldCharType="begin"/>
+            </w:r>
+            <w:r>
+              <w:rPr>
+                <w:webHidden/>
+                <w:color w:val="D75C00" w:themeColor="accent5" w:themeShade="BF"/>
+              </w:rPr>
+              <w:instrText xml:space="preserve"> PAGEREF _Toc214306817 \h </w:instrText>
+            </w:r>
+            <w:r>
+              <w:rPr>
+                <w:webHidden/>
+                <w:color w:val="D75C00" w:themeColor="accent5" w:themeShade="BF"/>
+              </w:rPr>
+            </w:r>
+            <w:r>
+              <w:rPr>
+                <w:webHidden/>
+                <w:color w:val="D75C00" w:themeColor="accent5" w:themeShade="BF"/>
+              </w:rPr>
+              <w:fldChar w:fldCharType="separate"/>
+            </w:r>
+            <w:r>
+              <w:rPr>
+                <w:webHidden/>
+                <w:color w:val="D75C00" w:themeColor="accent5" w:themeShade="BF"/>
+              </w:rPr>
+              <w:t>4</w:t>
+            </w:r>
+            <w:r>
+              <w:rPr>
+                <w:webHidden/>
+                <w:color w:val="D75C00" w:themeColor="accent5" w:themeShade="BF"/>
+              </w:rPr>
+              <w:fldChar w:fldCharType="end"/>
+            </w:r>
+          </w:hyperlink>
+        </w:p>
+        <w:p>
+          <w:pPr>
+            <w:pStyle w:val="TOC1"/>
+            <w:rPr>
+              <w:rFonts w:asciiTheme="minorHAnsi" w:hAnsiTheme="minorHAnsi"/>
+              <w:color w:val="D75C00" w:themeColor="accent5" w:themeShade="BF"/>
+              <w:kern w:val="2"/>
+              <w:sz w:val="24"/>
+              <w:szCs w:val="24"/>
+              <w:lang w:val="bg-BG"/>
+              <w14:ligatures w14:val="standardContextual"/>
+            </w:rPr>
+          </w:pPr>
+          <w:hyperlink w:anchor="_Toc214306818" w:history="1">
+            <w:r>
+              <w:rPr>
+                <w:rStyle w:val="Hyperlink"/>
+                <w:color w:val="D75C00" w:themeColor="accent5" w:themeShade="BF"/>
+              </w:rPr>
+              <w:t>7.</w:t>
+            </w:r>
+            <w:r>
+              <w:rPr>
+                <w:rFonts w:asciiTheme="minorHAnsi" w:hAnsiTheme="minorHAnsi"/>
+                <w:color w:val="D75C00" w:themeColor="accent5" w:themeShade="BF"/>
+                <w:kern w:val="2"/>
+                <w:sz w:val="24"/>
+                <w:szCs w:val="24"/>
+                <w:lang w:val="bg-BG"/>
+                <w14:ligatures w14:val="standardContextual"/>
+              </w:rPr>
+              <w:tab/>
+            </w:r>
+            <w:r>
+              <w:rPr>
+                <w:rStyle w:val="Hyperlink"/>
+                <w:color w:val="D75C00" w:themeColor="accent5" w:themeShade="BF"/>
+              </w:rPr>
+              <w:t>CONCLUSION</w:t>
+            </w:r>
+            <w:r>
+              <w:rPr>
+                <w:webHidden/>
+                <w:color w:val="D75C00" w:themeColor="accent5" w:themeShade="BF"/>
+              </w:rPr>
+              <w:tab/>
+            </w:r>
+            <w:r>
+              <w:rPr>
+                <w:webHidden/>
+                <w:color w:val="D75C00" w:themeColor="accent5" w:themeShade="BF"/>
+              </w:rPr>
+              <w:fldChar w:fldCharType="begin"/>
+            </w:r>
+            <w:r>
+              <w:rPr>
+                <w:webHidden/>
+                <w:color w:val="D75C00" w:themeColor="accent5" w:themeShade="BF"/>
+              </w:rPr>
+              <w:instrText xml:space="preserve"> PAGEREF _Toc214306818 \h </w:instrText>
+            </w:r>
+            <w:r>
+              <w:rPr>
+                <w:webHidden/>
+                <w:color w:val="D75C00" w:themeColor="accent5" w:themeShade="BF"/>
+              </w:rPr>
+            </w:r>
+            <w:r>
+              <w:rPr>
+                <w:webHidden/>
+                <w:color w:val="D75C00" w:themeColor="accent5" w:themeShade="BF"/>
+              </w:rPr>
+              <w:fldChar w:fldCharType="separate"/>
+            </w:r>
+            <w:r>
+              <w:rPr>
+                <w:webHidden/>
+                <w:color w:val="D75C00" w:themeColor="accent5" w:themeShade="BF"/>
+              </w:rPr>
+              <w:t>4</w:t>
+            </w:r>
+            <w:r>
+              <w:rPr>
+                <w:webHidden/>
+                <w:color w:val="D75C00" w:themeColor="accent5" w:themeShade="BF"/>
+              </w:rPr>
+              <w:fldChar w:fldCharType="end"/>
+            </w:r>
+          </w:hyperlink>
+        </w:p>
+        <w:p>
+          <w:pPr>
+            <w:pStyle w:val="TOC1"/>
+            <w:rPr>
+              <w:rFonts w:asciiTheme="minorHAnsi" w:hAnsiTheme="minorHAnsi"/>
+              <w:color w:val="D75C00" w:themeColor="accent5" w:themeShade="BF"/>
+              <w:kern w:val="2"/>
+              <w:sz w:val="24"/>
+              <w:szCs w:val="24"/>
+              <w:lang w:val="bg-BG"/>
+              <w14:ligatures w14:val="standardContextual"/>
+            </w:rPr>
+          </w:pPr>
+          <w:hyperlink w:anchor="_Toc214306819" w:history="1">
+            <w:r>
+              <w:rPr>
+                <w:rStyle w:val="Hyperlink"/>
+                <w:color w:val="D75C00" w:themeColor="accent5" w:themeShade="BF"/>
+              </w:rPr>
+              <w:t>8.</w:t>
+            </w:r>
+            <w:r>
+              <w:rPr>
+                <w:rFonts w:asciiTheme="minorHAnsi" w:hAnsiTheme="minorHAnsi"/>
+                <w:color w:val="D75C00" w:themeColor="accent5" w:themeShade="BF"/>
+                <w:kern w:val="2"/>
+                <w:sz w:val="24"/>
+                <w:szCs w:val="24"/>
+                <w:lang w:val="bg-BG"/>
+                <w14:ligatures w14:val="standardContextual"/>
+              </w:rPr>
+              <w:tab/>
+            </w:r>
+            <w:r>
+              <w:rPr>
+                <w:rStyle w:val="Hyperlink"/>
+                <w:color w:val="D75C00" w:themeColor="accent5" w:themeShade="BF"/>
+              </w:rPr>
+              <w:t>Block Scheme</w:t>
+            </w:r>
+            <w:r>
+              <w:rPr>
+                <w:webHidden/>
+                <w:color w:val="D75C00" w:themeColor="accent5" w:themeShade="BF"/>
+              </w:rPr>
+              <w:tab/>
+            </w:r>
+            <w:r>
+              <w:rPr>
+                <w:webHidden/>
+                <w:color w:val="D75C00" w:themeColor="accent5" w:themeShade="BF"/>
+              </w:rPr>
+              <w:fldChar w:fldCharType="begin"/>
+            </w:r>
+            <w:r>
+              <w:rPr>
+                <w:webHidden/>
+                <w:color w:val="D75C00" w:themeColor="accent5" w:themeShade="BF"/>
+              </w:rPr>
+              <w:instrText xml:space="preserve"> PAGEREF _Toc214306819 \h </w:instrText>
+            </w:r>
+            <w:r>
+              <w:rPr>
+                <w:webHidden/>
+                <w:color w:val="D75C00" w:themeColor="accent5" w:themeShade="BF"/>
+              </w:rPr>
+            </w:r>
+            <w:r>
+              <w:rPr>
+                <w:webHidden/>
+                <w:color w:val="D75C00" w:themeColor="accent5" w:themeShade="BF"/>
+              </w:rPr>
+              <w:fldChar w:fldCharType="separate"/>
+            </w:r>
+            <w:r>
+              <w:rPr>
+                <w:webHidden/>
+                <w:color w:val="D75C00" w:themeColor="accent5" w:themeShade="BF"/>
+              </w:rPr>
+              <w:t>4</w:t>
+            </w:r>
+            <w:r>
+              <w:rPr>
+                <w:webHidden/>
+                <w:color w:val="D75C00" w:themeColor="accent5" w:themeShade="BF"/>
+              </w:rPr>
+              <w:fldChar w:fldCharType="end"/>
+            </w:r>
+          </w:hyperlink>
+        </w:p>
+        <w:p>
           <w:r>
             <w:rPr>
+              <w:b/>
+              <w:bCs/>
               <w:color w:val="D75C00" w:themeColor="accent5" w:themeShade="BF"/>
-              <w:lang w:val="en-US"/>
+              <w:lang w:val="en-GB"/>
             </w:rPr>
-            <w:t xml:space="preserve">7. </w:t>
-          </w:r>
-          <w:r>
-            <w:rPr>
-              <w:color w:val="D75C00" w:themeColor="accent5" w:themeShade="BF"/>
-              <w:lang w:val="en-US"/>
-            </w:rPr>
-            <w:tab/>
-            <w:t>Conclusion……………………………………………………………………………3</w:t>
+            <w:fldChar w:fldCharType="end"/>
           </w:r>
         </w:p>
       </w:sdtContent>
@@ -1657,23 +2212,375 @@
     <w:p>
       <w:pPr>
         <w:pStyle w:val="Heading1"/>
-        <w:ind w:left="450"/>
+        <w:numPr>
+          <w:ilvl w:val="0"/>
+          <w:numId w:val="49"/>
+        </w:numPr>
         <w:rPr>
           <w:color w:val="D75C00" w:themeColor="accent5" w:themeShade="BF"/>
           <w:lang w:val="en-US"/>
         </w:rPr>
       </w:pPr>
-    </w:p>
-    <w:p>
-      <w:pPr>
-        <w:pStyle w:val="Heading1"/>
-        <w:ind w:left="450"/>
+      <w:bookmarkStart w:id="0" w:name="_Toc214306808"/>
+      <w:r>
         <w:rPr>
           <w:color w:val="D75C00" w:themeColor="accent5" w:themeShade="BF"/>
           <w:lang w:val="en-US"/>
         </w:rPr>
-      </w:pPr>
+        <w:br w:type="page"/>
+      </w:r>
     </w:p>
+    <w:p>
+      <w:pPr>
+        <w:pStyle w:val="Heading1"/>
+        <w:numPr>
+          <w:ilvl w:val="0"/>
+          <w:numId w:val="49"/>
+        </w:numPr>
+        <w:rPr>
+          <w:color w:val="D75C00" w:themeColor="accent5" w:themeShade="BF"/>
+        </w:rPr>
+      </w:pPr>
+      <w:r>
+        <w:rPr>
+          <w:color w:val="D75C00" w:themeColor="accent5" w:themeShade="BF"/>
+          <w:lang w:val="en-US"/>
+        </w:rPr>
+        <w:lastRenderedPageBreak/>
+        <w:t>Team</w:t>
+      </w:r>
+      <w:bookmarkEnd w:id="0"/>
+    </w:p>
+    <w:tbl>
+      <w:tblPr>
+        <w:tblStyle w:val="TableGrid"/>
+        <w:tblW w:w="0" w:type="auto"/>
+        <w:tblLook w:val="04A0" w:firstRow="1" w:lastRow="0" w:firstColumn="1" w:lastColumn="0" w:noHBand="0" w:noVBand="1"/>
+      </w:tblPr>
+      <w:tblGrid>
+        <w:gridCol w:w="3356"/>
+        <w:gridCol w:w="3357"/>
+        <w:gridCol w:w="3357"/>
+      </w:tblGrid>
+      <w:tr>
+        <w:tc>
+          <w:tcPr>
+            <w:tcW w:w="3356" w:type="dxa"/>
+            <w:shd w:val="clear" w:color="auto" w:fill="D75C00" w:themeFill="accent5" w:themeFillShade="BF"/>
+          </w:tcPr>
+          <w:p>
+            <w:pPr>
+              <w:jc w:val="center"/>
+              <w:rPr>
+                <w:rFonts w:asciiTheme="majorHAnsi" w:hAnsiTheme="majorHAnsi"/>
+                <w:color w:val="EE0000"/>
+                <w:lang w:val="en-US"/>
+              </w:rPr>
+            </w:pPr>
+            <w:r>
+              <w:rPr>
+                <w:rFonts w:asciiTheme="majorHAnsi" w:hAnsiTheme="majorHAnsi"/>
+                <w:lang w:val="en-US"/>
+              </w:rPr>
+              <w:t>Name</w:t>
+            </w:r>
+          </w:p>
+        </w:tc>
+        <w:tc>
+          <w:tcPr>
+            <w:tcW w:w="3357" w:type="dxa"/>
+            <w:shd w:val="clear" w:color="auto" w:fill="D75C00" w:themeFill="accent5" w:themeFillShade="BF"/>
+          </w:tcPr>
+          <w:p>
+            <w:pPr>
+              <w:jc w:val="center"/>
+              <w:rPr>
+                <w:rFonts w:asciiTheme="majorHAnsi" w:hAnsiTheme="majorHAnsi"/>
+                <w:lang w:val="en-US"/>
+              </w:rPr>
+            </w:pPr>
+            <w:r>
+              <w:rPr>
+                <w:rFonts w:asciiTheme="majorHAnsi" w:hAnsiTheme="majorHAnsi"/>
+                <w:lang w:val="en-US"/>
+              </w:rPr>
+              <w:t>Class</w:t>
+            </w:r>
+          </w:p>
+        </w:tc>
+        <w:tc>
+          <w:tcPr>
+            <w:tcW w:w="3357" w:type="dxa"/>
+            <w:shd w:val="clear" w:color="auto" w:fill="D75C00" w:themeFill="accent5" w:themeFillShade="BF"/>
+          </w:tcPr>
+          <w:p>
+            <w:pPr>
+              <w:jc w:val="center"/>
+              <w:rPr>
+                <w:rFonts w:asciiTheme="majorHAnsi" w:hAnsiTheme="majorHAnsi"/>
+                <w:lang w:val="en-US"/>
+              </w:rPr>
+            </w:pPr>
+            <w:r>
+              <w:rPr>
+                <w:rFonts w:asciiTheme="majorHAnsi" w:hAnsiTheme="majorHAnsi"/>
+                <w:lang w:val="en-US"/>
+              </w:rPr>
+              <w:t>Role</w:t>
+            </w:r>
+          </w:p>
+        </w:tc>
+      </w:tr>
+      <w:tr>
+        <w:tc>
+          <w:tcPr>
+            <w:tcW w:w="3356" w:type="dxa"/>
+            <w:shd w:val="clear" w:color="auto" w:fill="FFFF99"/>
+          </w:tcPr>
+          <w:p>
+            <w:pPr>
+              <w:jc w:val="center"/>
+              <w:rPr>
+                <w:lang w:val="en-US"/>
+              </w:rPr>
+            </w:pPr>
+            <w:r>
+              <w:rPr>
+                <w:lang w:val="en-US"/>
+              </w:rPr>
+              <w:t>Varvara Safonova</w:t>
+            </w:r>
+          </w:p>
+        </w:tc>
+        <w:tc>
+          <w:tcPr>
+            <w:tcW w:w="3357" w:type="dxa"/>
+            <w:shd w:val="clear" w:color="auto" w:fill="FFFF99"/>
+          </w:tcPr>
+          <w:p>
+            <w:pPr>
+              <w:jc w:val="center"/>
+              <w:rPr>
+                <w:lang w:val="en-US"/>
+              </w:rPr>
+            </w:pPr>
+            <w:r>
+              <w:rPr>
+                <w:lang w:val="en-US"/>
+              </w:rPr>
+              <w:t>9A</w:t>
+            </w:r>
+          </w:p>
+        </w:tc>
+        <w:tc>
+          <w:tcPr>
+            <w:tcW w:w="3357" w:type="dxa"/>
+            <w:shd w:val="clear" w:color="auto" w:fill="FFFF99"/>
+          </w:tcPr>
+          <w:p>
+            <w:pPr>
+              <w:jc w:val="center"/>
+              <w:rPr>
+                <w:lang w:val="en-US"/>
+              </w:rPr>
+            </w:pPr>
+            <w:r>
+              <w:rPr>
+                <w:lang w:val="en-US"/>
+              </w:rPr>
+              <w:t>Scrum trainer</w:t>
+            </w:r>
+          </w:p>
+        </w:tc>
+      </w:tr>
+      <w:tr>
+        <w:tc>
+          <w:tcPr>
+            <w:tcW w:w="3356" w:type="dxa"/>
+            <w:shd w:val="clear" w:color="auto" w:fill="B4DCFA" w:themeFill="background2"/>
+          </w:tcPr>
+          <w:p>
+            <w:pPr>
+              <w:jc w:val="center"/>
+              <w:rPr>
+                <w:lang w:val="en-US"/>
+              </w:rPr>
+            </w:pPr>
+            <w:r>
+              <w:rPr>
+                <w:lang w:val="en-US"/>
+              </w:rPr>
+              <w:t>Amelia Dorosh</w:t>
+            </w:r>
+          </w:p>
+        </w:tc>
+        <w:tc>
+          <w:tcPr>
+            <w:tcW w:w="3357" w:type="dxa"/>
+            <w:shd w:val="clear" w:color="auto" w:fill="B4DCFA" w:themeFill="background2"/>
+          </w:tcPr>
+          <w:p>
+            <w:pPr>
+              <w:jc w:val="center"/>
+              <w:rPr>
+                <w:lang w:val="en-US"/>
+              </w:rPr>
+            </w:pPr>
+            <w:r>
+              <w:rPr>
+                <w:lang w:val="en-US"/>
+              </w:rPr>
+              <w:t>9G</w:t>
+            </w:r>
+          </w:p>
+        </w:tc>
+        <w:tc>
+          <w:tcPr>
+            <w:tcW w:w="3357" w:type="dxa"/>
+            <w:shd w:val="clear" w:color="auto" w:fill="B4DCFA" w:themeFill="background2"/>
+          </w:tcPr>
+          <w:p>
+            <w:pPr>
+              <w:jc w:val="center"/>
+              <w:rPr>
+                <w:lang w:val="en-US"/>
+              </w:rPr>
+            </w:pPr>
+            <w:r>
+              <w:rPr>
+                <w:lang w:val="en-US"/>
+              </w:rPr>
+              <w:t>Front – End developer</w:t>
+            </w:r>
+          </w:p>
+        </w:tc>
+      </w:tr>
+      <w:tr>
+        <w:tc>
+          <w:tcPr>
+            <w:tcW w:w="3356" w:type="dxa"/>
+            <w:shd w:val="clear" w:color="auto" w:fill="EDFADC" w:themeFill="accent3" w:themeFillTint="33"/>
+          </w:tcPr>
+          <w:p>
+            <w:pPr>
+              <w:jc w:val="center"/>
+              <w:rPr>
+                <w:lang w:val="en-US"/>
+              </w:rPr>
+            </w:pPr>
+            <w:r>
+              <w:rPr>
+                <w:lang w:val="en-US"/>
+              </w:rPr>
+              <w:t>Victor Nikolov</w:t>
+            </w:r>
+          </w:p>
+        </w:tc>
+        <w:tc>
+          <w:tcPr>
+            <w:tcW w:w="3357" w:type="dxa"/>
+            <w:shd w:val="clear" w:color="auto" w:fill="EDFADC" w:themeFill="accent3" w:themeFillTint="33"/>
+          </w:tcPr>
+          <w:p>
+            <w:pPr>
+              <w:jc w:val="center"/>
+              <w:rPr>
+                <w:lang w:val="en-US"/>
+              </w:rPr>
+            </w:pPr>
+            <w:r>
+              <w:rPr>
+                <w:lang w:val="en-US"/>
+              </w:rPr>
+              <w:t>9V</w:t>
+            </w:r>
+          </w:p>
+        </w:tc>
+        <w:tc>
+          <w:tcPr>
+            <w:tcW w:w="3357" w:type="dxa"/>
+            <w:shd w:val="clear" w:color="auto" w:fill="EDFADC" w:themeFill="accent3" w:themeFillTint="33"/>
+          </w:tcPr>
+          <w:p>
+            <w:pPr>
+              <w:jc w:val="center"/>
+              <w:rPr>
+                <w:lang w:val="en-US"/>
+              </w:rPr>
+            </w:pPr>
+            <w:r>
+              <w:rPr>
+                <w:lang w:val="en-US"/>
+              </w:rPr>
+              <w:t>Back – End developer</w:t>
+            </w:r>
+          </w:p>
+        </w:tc>
+      </w:tr>
+      <w:tr>
+        <w:tc>
+          <w:tcPr>
+            <w:tcW w:w="3356" w:type="dxa"/>
+            <w:shd w:val="clear" w:color="auto" w:fill="EE0000"/>
+          </w:tcPr>
+          <w:p>
+            <w:pPr>
+              <w:jc w:val="center"/>
+              <w:rPr>
+                <w:lang w:val="en-US"/>
+              </w:rPr>
+            </w:pPr>
+            <w:r>
+              <w:rPr>
+                <w:lang w:val="en-US"/>
+              </w:rPr>
+              <w:t>Beloslava Ileva</w:t>
+            </w:r>
+          </w:p>
+        </w:tc>
+        <w:tc>
+          <w:tcPr>
+            <w:tcW w:w="3357" w:type="dxa"/>
+            <w:shd w:val="clear" w:color="auto" w:fill="EE0000"/>
+          </w:tcPr>
+          <w:p>
+            <w:pPr>
+              <w:jc w:val="center"/>
+              <w:rPr>
+                <w:lang w:val="en-US"/>
+              </w:rPr>
+            </w:pPr>
+            <w:r>
+              <w:rPr>
+                <w:lang w:val="en-US"/>
+              </w:rPr>
+              <w:t>9B</w:t>
+            </w:r>
+          </w:p>
+        </w:tc>
+        <w:tc>
+          <w:tcPr>
+            <w:tcW w:w="3357" w:type="dxa"/>
+            <w:shd w:val="clear" w:color="auto" w:fill="EE0000"/>
+          </w:tcPr>
+          <w:p>
+            <w:pPr>
+              <w:jc w:val="center"/>
+              <w:rPr>
+                <w:lang w:val="en-US"/>
+              </w:rPr>
+            </w:pPr>
+            <w:r>
+              <w:rPr>
+                <w:lang w:val="en-US"/>
+              </w:rPr>
+              <w:t>QA</w:t>
+            </w:r>
+          </w:p>
+        </w:tc>
+      </w:tr>
+    </w:tbl>
+    <w:p/>
     <w:p>
       <w:pPr>
         <w:pStyle w:val="Heading1"/>
@@ -1682,322 +2589,9 @@
           <w:lang w:val="en-US"/>
         </w:rPr>
       </w:pPr>
-    </w:p>
-    <w:p>
-      <w:pPr>
-        <w:pStyle w:val="Heading1"/>
-        <w:ind w:left="450"/>
-        <w:rPr>
-          <w:lang w:val="en-US"/>
-        </w:rPr>
-      </w:pPr>
-    </w:p>
-    <w:p>
-      <w:pPr>
-        <w:pStyle w:val="Heading1"/>
-        <w:ind w:left="450"/>
-        <w:rPr>
-          <w:lang w:val="en-US"/>
-        </w:rPr>
-      </w:pPr>
-    </w:p>
-    <w:p>
-      <w:pPr>
-        <w:pStyle w:val="Heading1"/>
-        <w:ind w:left="450"/>
-        <w:rPr>
-          <w:lang w:val="en-US"/>
-        </w:rPr>
-      </w:pPr>
-    </w:p>
-    <w:p>
-      <w:pPr>
-        <w:pStyle w:val="Heading1"/>
-        <w:ind w:left="450"/>
-        <w:rPr>
-          <w:lang w:val="en-US"/>
-        </w:rPr>
-      </w:pPr>
-    </w:p>
-    <w:p>
-      <w:pPr>
-        <w:pStyle w:val="Heading1"/>
-        <w:ind w:left="450"/>
-        <w:rPr>
-          <w:lang w:val="en-US"/>
-        </w:rPr>
-      </w:pPr>
-    </w:p>
-    <w:p>
-      <w:pPr>
-        <w:pStyle w:val="Heading1"/>
-        <w:ind w:left="450"/>
-        <w:rPr>
-          <w:lang w:val="en-US"/>
-        </w:rPr>
-      </w:pPr>
-    </w:p>
-    <w:p>
-      <w:pPr>
-        <w:pStyle w:val="Heading1"/>
-        <w:ind w:left="450"/>
-        <w:rPr>
-          <w:lang w:val="en-US"/>
-        </w:rPr>
-      </w:pPr>
-      <w:r>
-        <w:rPr>
-          <w:color w:val="D75C00" w:themeColor="accent5" w:themeShade="BF"/>
-          <w:lang w:val="en-US"/>
-        </w:rPr>
-        <w:t>1.</w:t>
-      </w:r>
-      <w:r>
-        <w:rPr>
-          <w:color w:val="D75C00" w:themeColor="accent5" w:themeShade="BF"/>
-          <w:lang w:val="en-US"/>
-        </w:rPr>
-        <w:t xml:space="preserve"> </w:t>
-      </w:r>
-      <w:bookmarkStart w:id="0" w:name="_Toc89432628"/>
-      <w:r>
-        <w:rPr>
-          <w:color w:val="D75C00" w:themeColor="accent5" w:themeShade="BF"/>
-          <w:lang w:val="en-US"/>
-        </w:rPr>
-        <w:t>Team</w:t>
-      </w:r>
-      <w:bookmarkEnd w:id="0"/>
-    </w:p>
-    <w:p>
-      <w:pPr>
-        <w:pStyle w:val="Heading3"/>
-        <w:numPr>
-          <w:ilvl w:val="0"/>
-          <w:numId w:val="30"/>
-        </w:numPr>
-        <w:rPr>
-          <w:lang w:val="en-US"/>
-        </w:rPr>
-      </w:pPr>
       <w:bookmarkStart w:id="1" w:name="_Yordan_Stoyanov-_(SCRUM"/>
+      <w:bookmarkStart w:id="2" w:name="_Toc214306809"/>
       <w:bookmarkEnd w:id="1"/>
-      <w:r>
-        <w:rPr>
-          <w:lang w:val="en-GB"/>
-        </w:rPr>
-        <w:t>AMELI</w:t>
-      </w:r>
-      <w:r>
-        <w:rPr>
-          <w:lang w:val="en-GB"/>
-        </w:rPr>
-        <w:t>I</w:t>
-      </w:r>
-      <w:r>
-        <w:rPr>
-          <w:lang w:val="en-GB"/>
-        </w:rPr>
-        <w:t xml:space="preserve">A </w:t>
-      </w:r>
-      <w:r>
-        <w:t>- </w:t>
-      </w:r>
-      <w:r>
-        <w:fldChar w:fldCharType="begin"/>
-      </w:r>
-      <w:r>
-        <w:instrText>HYPERLINK "mailto:</w:instrText>
-      </w:r>
-      <w:r>
-        <w:instrText>AODorosh23@codingburgas.bg</w:instrText>
-      </w:r>
-      <w:r>
-        <w:instrText>"</w:instrText>
-      </w:r>
-      <w:r>
-        <w:fldChar w:fldCharType="separate"/>
-      </w:r>
-      <w:r>
-        <w:rPr>
-          <w:rStyle w:val="Hyperlink"/>
-        </w:rPr>
-        <w:t>AODorosh23@codingburgas.bg</w:t>
-      </w:r>
-      <w:r>
-        <w:fldChar w:fldCharType="end"/>
-      </w:r>
-    </w:p>
-    <w:p>
-      <w:pPr>
-        <w:pStyle w:val="Heading3"/>
-        <w:numPr>
-          <w:ilvl w:val="0"/>
-          <w:numId w:val="30"/>
-        </w:numPr>
-        <w:rPr>
-          <w:lang w:val="en-US"/>
-        </w:rPr>
-      </w:pPr>
-      <w:bookmarkStart w:id="2" w:name="_Petar_Matsaliev_-"/>
-      <w:bookmarkStart w:id="3" w:name="_Daniil_Furnika_-"/>
-      <w:bookmarkStart w:id="4" w:name="_Toc89432631"/>
-      <w:bookmarkEnd w:id="2"/>
-      <w:bookmarkEnd w:id="3"/>
-      <w:r>
-        <w:rPr>
-          <w:lang w:val="en-GB"/>
-        </w:rPr>
-        <w:t>BELOSLAVA</w:t>
-      </w:r>
-      <w:r>
-        <w:t xml:space="preserve"> - </w:t>
-      </w:r>
-      <w:r>
-        <w:fldChar w:fldCharType="begin"/>
-      </w:r>
-      <w:r>
-        <w:instrText>HYPERLINK "mailto:</w:instrText>
-      </w:r>
-      <w:r>
-        <w:instrText>bzileva23@codingburgas.bg</w:instrText>
-      </w:r>
-      <w:r>
-        <w:instrText>"</w:instrText>
-      </w:r>
-      <w:r>
-        <w:fldChar w:fldCharType="separate"/>
-      </w:r>
-      <w:r>
-        <w:rPr>
-          <w:rStyle w:val="Hyperlink"/>
-        </w:rPr>
-        <w:t>bzileva23@codingburgas.bg</w:t>
-      </w:r>
-      <w:r>
-        <w:fldChar w:fldCharType="end"/>
-      </w:r>
-    </w:p>
-    <w:bookmarkEnd w:id="4"/>
-    <w:p>
-      <w:pPr>
-        <w:pStyle w:val="Heading3"/>
-        <w:numPr>
-          <w:ilvl w:val="0"/>
-          <w:numId w:val="30"/>
-        </w:numPr>
-        <w:rPr>
-          <w:lang w:val="en-US"/>
-        </w:rPr>
-      </w:pPr>
-      <w:r>
-        <w:t>Varvara - </w:t>
-      </w:r>
-      <w:r>
-        <w:fldChar w:fldCharType="begin"/>
-      </w:r>
-      <w:r>
-        <w:instrText xml:space="preserve"> HYPERLINK "mailto:vnsaphonova23@codingburgas.bg" </w:instrText>
-      </w:r>
-      <w:r>
-        <w:fldChar w:fldCharType="separate"/>
-      </w:r>
-      <w:r>
-        <w:rPr>
-          <w:rStyle w:val="Hyperlink"/>
-        </w:rPr>
-        <w:t>vnsaphonova23@codingburgas.bg</w:t>
-      </w:r>
-      <w:r>
-        <w:rPr>
-          <w:lang w:val="en-US"/>
-        </w:rPr>
-        <w:fldChar w:fldCharType="end"/>
-      </w:r>
-    </w:p>
-    <w:p>
-      <w:pPr>
-        <w:pStyle w:val="Subtitle"/>
-        <w:numPr>
-          <w:ilvl w:val="0"/>
-          <w:numId w:val="30"/>
-        </w:numPr>
-        <w:rPr>
-          <w:sz w:val="18"/>
-          <w:szCs w:val="18"/>
-          <w:lang w:val="en-US"/>
-        </w:rPr>
-      </w:pPr>
-      <w:r>
-        <w:rPr>
-          <w:bCs/>
-          <w:sz w:val="22"/>
-          <w:szCs w:val="22"/>
-          <w:lang w:val="en-GB"/>
-        </w:rPr>
-        <w:t>VICTOR</w:t>
-      </w:r>
-      <w:r>
-        <w:rPr>
-          <w:b/>
-          <w:sz w:val="22"/>
-          <w:szCs w:val="22"/>
-          <w:lang w:val="en-GB"/>
-        </w:rPr>
-        <w:t xml:space="preserve"> </w:t>
-      </w:r>
-      <w:r>
-        <w:rPr>
-          <w:sz w:val="22"/>
-          <w:szCs w:val="22"/>
-        </w:rPr>
-        <w:t>- </w:t>
-      </w:r>
-      <w:r>
-        <w:rPr>
-          <w:sz w:val="22"/>
-          <w:szCs w:val="22"/>
-        </w:rPr>
-        <w:fldChar w:fldCharType="begin"/>
-      </w:r>
-      <w:r>
-        <w:rPr>
-          <w:sz w:val="22"/>
-          <w:szCs w:val="22"/>
-        </w:rPr>
-        <w:instrText>HYPERLINK "mailto:VBNikolov23@codingburgas.bg"</w:instrText>
-      </w:r>
-      <w:r>
-        <w:rPr>
-          <w:sz w:val="22"/>
-          <w:szCs w:val="22"/>
-        </w:rPr>
-        <w:fldChar w:fldCharType="separate"/>
-      </w:r>
-      <w:r>
-        <w:rPr>
-          <w:rStyle w:val="Hyperlink"/>
-          <w:sz w:val="22"/>
-          <w:szCs w:val="22"/>
-        </w:rPr>
-        <w:t>VBNikolov23@codingburgas.bg</w:t>
-      </w:r>
-      <w:r>
-        <w:rPr>
-          <w:sz w:val="22"/>
-          <w:szCs w:val="22"/>
-        </w:rPr>
-        <w:fldChar w:fldCharType="end"/>
-      </w:r>
-    </w:p>
-    <w:p>
-      <w:pPr>
-        <w:pStyle w:val="Heading1"/>
-        <w:ind w:left="450"/>
-        <w:rPr>
-          <w:lang w:val="en-US"/>
-        </w:rPr>
-      </w:pPr>
       <w:r>
         <w:rPr>
           <w:color w:val="D75C00" w:themeColor="accent5" w:themeShade="BF"/>
@@ -2012,6 +2606,7 @@
         </w:rPr>
         <w:t>ENCOUNTERED DIFFICULTIES</w:t>
       </w:r>
+      <w:bookmarkEnd w:id="2"/>
     </w:p>
     <w:p>
       <w:pPr>
@@ -2390,7 +2985,6 @@
           <w:lang w:val="en-US"/>
         </w:rPr>
       </w:pPr>
-      <w:bookmarkStart w:id="5" w:name="_Toc89432637"/>
     </w:p>
     <w:p>
       <w:pPr>
@@ -2403,6 +2997,7 @@
           <w:lang w:val="en-US"/>
         </w:rPr>
       </w:pPr>
+      <w:bookmarkStart w:id="3" w:name="_Toc214306810"/>
       <w:r>
         <w:rPr>
           <w:color w:val="D75C00" w:themeColor="accent5" w:themeShade="BF"/>
@@ -2410,7 +3005,7 @@
         </w:rPr>
         <w:t>Used programs and languages</w:t>
       </w:r>
-      <w:bookmarkEnd w:id="5"/>
+      <w:bookmarkEnd w:id="3"/>
     </w:p>
     <w:p>
       <w:pPr>
@@ -2424,6 +3019,7 @@
           <w:lang w:val="en-US"/>
         </w:rPr>
       </w:pPr>
+      <w:bookmarkStart w:id="4" w:name="_Toc214306811"/>
       <w:r>
         <w:rPr>
           <w:color w:val="D75C00" w:themeColor="accent5" w:themeShade="BF"/>
@@ -2431,6 +3027,7 @@
         </w:rPr>
         <w:t>C++</w:t>
       </w:r>
+      <w:bookmarkEnd w:id="4"/>
     </w:p>
     <w:p>
       <w:pPr>
@@ -2528,7 +3125,8 @@
           <w:lang w:val="en-US"/>
         </w:rPr>
       </w:pPr>
-      <w:bookmarkStart w:id="6" w:name="_Toc89432639"/>
+      <w:bookmarkStart w:id="5" w:name="_Toc89432639"/>
+      <w:bookmarkStart w:id="6" w:name="_Toc214306812"/>
       <w:r>
         <w:rPr>
           <w:color w:val="D75C00" w:themeColor="accent5" w:themeShade="BF"/>
@@ -2536,6 +3134,7 @@
         </w:rPr>
         <w:t>Visual Studio Code</w:t>
       </w:r>
+      <w:bookmarkEnd w:id="5"/>
       <w:bookmarkEnd w:id="6"/>
     </w:p>
     <w:p>
@@ -2595,64 +3194,13 @@
         <w:lastRenderedPageBreak/>
         <w:t xml:space="preserve"> </w:t>
       </w:r>
+      <w:bookmarkStart w:id="7" w:name="_Toc214306813"/>
       <w:r>
         <w:rPr>
           <w:color w:val="D75C00" w:themeColor="accent5" w:themeShade="BF"/>
           <w:lang w:val="en-US"/>
         </w:rPr>
         <w:t>Word</w:t>
-      </w:r>
-      <w:r>
-        <w:rPr>
-          <w:rFonts w:asciiTheme="minorHAnsi" w:eastAsiaTheme="minorEastAsia" w:hAnsiTheme="minorHAnsi" w:cstheme="minorBidi"/>
-          <w:b w:val="0"/>
-          <w:bCs w:val="0"/>
-          <w:noProof/>
-          <w:color w:val="D75C00" w:themeColor="accent5" w:themeShade="BF"/>
-          <w:sz w:val="22"/>
-          <w:szCs w:val="22"/>
-        </w:rPr>
-        <w:t xml:space="preserve"> </w:t>
-      </w:r>
-    </w:p>
-    <w:p>
-      <w:pPr>
-        <w:pStyle w:val="ListParagraph"/>
-        <w:rPr>
-          <w:color w:val="404040" w:themeColor="text1" w:themeTint="BF"/>
-          <w:sz w:val="24"/>
-          <w:szCs w:val="24"/>
-          <w:lang w:val="en-US"/>
-        </w:rPr>
-      </w:pPr>
-      <w:r>
-        <w:rPr>
-          <w:color w:val="404040" w:themeColor="text1" w:themeTint="BF"/>
-          <w:sz w:val="24"/>
-          <w:szCs w:val="24"/>
-          <w:lang w:val="en-US"/>
-        </w:rPr>
-        <w:t>Microsoft Word or MS Word (often called Word) is a graphical word processing program that users can type with. It is made by the computer company Microsoft. Its purpose is to allow users to type and save documents.</w:t>
-      </w:r>
-    </w:p>
-    <w:p>
-      <w:pPr>
-        <w:pStyle w:val="Heading2"/>
-        <w:numPr>
-          <w:ilvl w:val="0"/>
-          <w:numId w:val="31"/>
-        </w:numPr>
-        <w:rPr>
-          <w:lang w:val="en-US"/>
-        </w:rPr>
-      </w:pPr>
-      <w:bookmarkStart w:id="7" w:name="_Toc89432641"/>
-      <w:r>
-        <w:rPr>
-          <w:color w:val="D75C00" w:themeColor="accent5" w:themeShade="BF"/>
-          <w:lang w:val="en-US"/>
-        </w:rPr>
-        <w:t>PowerPoint</w:t>
       </w:r>
       <w:bookmarkEnd w:id="7"/>
       <w:r>
@@ -2670,6 +3218,61 @@
     </w:p>
     <w:p>
       <w:pPr>
+        <w:pStyle w:val="ListParagraph"/>
+        <w:rPr>
+          <w:color w:val="404040" w:themeColor="text1" w:themeTint="BF"/>
+          <w:sz w:val="24"/>
+          <w:szCs w:val="24"/>
+          <w:lang w:val="en-US"/>
+        </w:rPr>
+      </w:pPr>
+      <w:r>
+        <w:rPr>
+          <w:color w:val="404040" w:themeColor="text1" w:themeTint="BF"/>
+          <w:sz w:val="24"/>
+          <w:szCs w:val="24"/>
+          <w:lang w:val="en-US"/>
+        </w:rPr>
+        <w:t>Microsoft Word or MS Word (often called Word) is a graphical word processing program that users can type with. It is made by the computer company Microsoft. Its purpose is to allow users to type and save documents.</w:t>
+      </w:r>
+    </w:p>
+    <w:p>
+      <w:pPr>
+        <w:pStyle w:val="Heading2"/>
+        <w:numPr>
+          <w:ilvl w:val="0"/>
+          <w:numId w:val="31"/>
+        </w:numPr>
+        <w:rPr>
+          <w:lang w:val="en-US"/>
+        </w:rPr>
+      </w:pPr>
+      <w:bookmarkStart w:id="8" w:name="_Toc89432641"/>
+      <w:bookmarkStart w:id="9" w:name="_Toc214306814"/>
+      <w:r>
+        <w:rPr>
+          <w:color w:val="D75C00" w:themeColor="accent5" w:themeShade="BF"/>
+          <w:lang w:val="en-US"/>
+        </w:rPr>
+        <w:t>PowerPoint</w:t>
+      </w:r>
+      <w:bookmarkEnd w:id="8"/>
+      <w:bookmarkEnd w:id="9"/>
+      <w:r>
+        <w:rPr>
+          <w:rFonts w:asciiTheme="minorHAnsi" w:eastAsiaTheme="minorEastAsia" w:hAnsiTheme="minorHAnsi" w:cstheme="minorBidi"/>
+          <w:b w:val="0"/>
+          <w:bCs w:val="0"/>
+          <w:noProof/>
+          <w:color w:val="D75C00" w:themeColor="accent5" w:themeShade="BF"/>
+          <w:sz w:val="22"/>
+          <w:szCs w:val="22"/>
+        </w:rPr>
+        <w:t xml:space="preserve"> </w:t>
+      </w:r>
+    </w:p>
+    <w:p>
+      <w:pPr>
         <w:spacing w:line="276" w:lineRule="auto"/>
         <w:ind w:left="720"/>
         <w:rPr>
@@ -2703,7 +3306,7 @@
           <w:lang w:val="en-US"/>
         </w:rPr>
       </w:pPr>
-      <w:bookmarkStart w:id="8" w:name="_Toc89432642"/>
+      <w:bookmarkStart w:id="10" w:name="_Toc214306815"/>
       <w:r>
         <w:rPr>
           <w:color w:val="D75C00" w:themeColor="accent5" w:themeShade="BF"/>
@@ -2711,7 +3314,7 @@
         </w:rPr>
         <w:t>Resume</w:t>
       </w:r>
-      <w:bookmarkEnd w:id="8"/>
+      <w:bookmarkEnd w:id="10"/>
     </w:p>
     <w:p>
       <w:pPr>
@@ -2780,6 +3383,7 @@
           <w:lang w:val="en-US"/>
         </w:rPr>
       </w:pPr>
+      <w:bookmarkStart w:id="11" w:name="_Toc214306816"/>
       <w:r>
         <w:rPr>
           <w:color w:val="D75C00" w:themeColor="accent5" w:themeShade="BF"/>
@@ -2787,6 +3391,7 @@
         </w:rPr>
         <w:t>Idea</w:t>
       </w:r>
+      <w:bookmarkEnd w:id="11"/>
     </w:p>
     <w:p>
       <w:pPr>
@@ -2848,6 +3453,7 @@
           <w:lang w:val="en-US"/>
         </w:rPr>
       </w:pPr>
+      <w:bookmarkStart w:id="12" w:name="_Toc214306817"/>
       <w:r>
         <w:rPr>
           <w:color w:val="D75C00" w:themeColor="accent5" w:themeShade="BF"/>
@@ -2855,6 +3461,7 @@
         </w:rPr>
         <w:t>Workflow</w:t>
       </w:r>
+      <w:bookmarkEnd w:id="12"/>
     </w:p>
     <w:p>
       <w:pPr>
@@ -2881,12 +3488,39 @@
         <w:rPr>
           <w:lang w:val="en-US"/>
         </w:rPr>
-        <w:t xml:space="preserve"> didn’t happen that often, but it still occurred from time to time. This was definitely one of the factors for not fully completing everything we wanted to complete. </w:t>
+        <w:t xml:space="preserve"> didn’t happen that often, but it still occurred from time to time. This was </w:t>
+      </w:r>
+      <w:proofErr w:type="gramStart"/>
+      <w:r>
+        <w:rPr>
+          <w:lang w:val="en-US"/>
+        </w:rPr>
+        <w:t>definitely one</w:t>
+      </w:r>
+      <w:proofErr w:type="gramEnd"/>
+      <w:r>
+        <w:rPr>
+          <w:lang w:val="en-US"/>
+        </w:rPr>
+        <w:t xml:space="preserve"> of the factors </w:t>
+      </w:r>
+      <w:proofErr w:type="gramStart"/>
+      <w:r>
+        <w:rPr>
+          <w:lang w:val="en-US"/>
+        </w:rPr>
+        <w:t>for</w:t>
+      </w:r>
+      <w:proofErr w:type="gramEnd"/>
+      <w:r>
+        <w:rPr>
+          <w:lang w:val="en-US"/>
+        </w:rPr>
+        <w:t xml:space="preserve"> not fully completing everything we wanted to complete. </w:t>
       </w:r>
     </w:p>
     <w:p>
       <w:pPr>
-        <w:ind w:left="720"/>
         <w:rPr>
           <w:sz w:val="24"/>
           <w:szCs w:val="24"/>
@@ -2905,6 +3539,7 @@
           <w:lang w:val="en-US"/>
         </w:rPr>
       </w:pPr>
+      <w:bookmarkStart w:id="13" w:name="_Toc214306818"/>
       <w:r>
         <w:rPr>
           <w:color w:val="D75C00" w:themeColor="accent5" w:themeShade="BF"/>
@@ -2913,6 +3548,7 @@
         <w:lastRenderedPageBreak/>
         <w:t>CONCLUSION</w:t>
       </w:r>
+      <w:bookmarkEnd w:id="13"/>
     </w:p>
     <w:p>
       <w:pPr>
@@ -2925,131 +3561,136 @@
         <w:rPr>
           <w:lang w:val="en-US"/>
         </w:rPr>
-        <w:t>We knew that we could do much more with our project, but we were satisfied with our results. We learned a lot about new technologies and instruments. Our work was found quite enjoyable and we also learned a lot about teamwork and time management.</w:t>
+        <w:t xml:space="preserve">We knew that we could do much more with our project, but we were satisfied with our results. We learned a lot about new technologies and instruments. Our work was found </w:t>
       </w:r>
-    </w:p>
-    <w:p>
-      <w:pPr>
-        <w:pStyle w:val="Heading1"/>
-        <w:rPr>
-          <w:lang w:val="en-US"/>
-        </w:rPr>
-      </w:pPr>
-    </w:p>
-    <w:p>
-      <w:pPr>
-        <w:rPr>
-          <w:lang w:val="en-US"/>
-        </w:rPr>
-      </w:pPr>
-    </w:p>
-    <w:p>
-      <w:pPr>
-        <w:rPr>
-          <w:lang w:val="en-US"/>
-        </w:rPr>
-      </w:pPr>
-    </w:p>
-    <w:p>
-      <w:pPr>
-        <w:rPr>
-          <w:lang w:val="en-US"/>
-        </w:rPr>
-      </w:pPr>
-    </w:p>
-    <w:p>
-      <w:pPr>
-        <w:rPr>
-          <w:lang w:val="en-US"/>
-        </w:rPr>
-      </w:pPr>
-    </w:p>
-    <w:p>
-      <w:pPr>
-        <w:rPr>
-          <w:lang w:val="en-US"/>
-        </w:rPr>
-      </w:pPr>
-    </w:p>
-    <w:p>
-      <w:pPr>
-        <w:rPr>
-          <w:lang w:val="en-US"/>
-        </w:rPr>
-      </w:pPr>
-    </w:p>
-    <w:p>
-      <w:pPr>
-        <w:rPr>
-          <w:lang w:val="en-US"/>
-        </w:rPr>
-      </w:pPr>
-    </w:p>
-    <w:p>
-      <w:pPr>
-        <w:rPr>
-          <w:lang w:val="en-US"/>
-        </w:rPr>
-      </w:pPr>
-    </w:p>
-    <w:p>
-      <w:pPr>
-        <w:rPr>
-          <w:lang w:val="en-US"/>
-        </w:rPr>
-      </w:pPr>
-    </w:p>
-    <w:p>
-      <w:pPr>
-        <w:rPr>
-          <w:lang w:val="en-US"/>
-        </w:rPr>
-      </w:pPr>
-    </w:p>
-    <w:p>
-      <w:pPr>
-        <w:rPr>
-          <w:lang w:val="en-US"/>
-        </w:rPr>
-      </w:pPr>
-    </w:p>
-    <w:p>
-      <w:pPr>
-        <w:rPr>
-          <w:lang w:val="en-US"/>
-        </w:rPr>
-      </w:pPr>
-    </w:p>
-    <w:p>
-      <w:pPr>
-        <w:rPr>
-          <w:lang w:val="en-US"/>
-        </w:rPr>
-      </w:pPr>
-    </w:p>
-    <w:p>
-      <w:pPr>
-        <w:rPr>
-          <w:noProof/>
-          <w:lang w:val="en-US"/>
-        </w:rPr>
-      </w:pPr>
-    </w:p>
-    <w:p>
-      <w:pPr>
-        <w:rPr>
-          <w:lang w:val="en-US"/>
-        </w:rPr>
-      </w:pPr>
+      <w:proofErr w:type="gramStart"/>
       <w:r>
         <w:rPr>
           <w:lang w:val="en-US"/>
         </w:rPr>
-        <w:t xml:space="preserve">       </w:t>
+        <w:t>quite</w:t>
+      </w:r>
+      <w:proofErr w:type="gramEnd"/>
+      <w:r>
+        <w:rPr>
+          <w:lang w:val="en-US"/>
+        </w:rPr>
+        <w:t xml:space="preserve"> </w:t>
+      </w:r>
+      <w:proofErr w:type="gramStart"/>
+      <w:r>
+        <w:rPr>
+          <w:lang w:val="en-US"/>
+        </w:rPr>
+        <w:t>enjoyable</w:t>
+      </w:r>
+      <w:proofErr w:type="gramEnd"/>
+      <w:r>
+        <w:rPr>
+          <w:lang w:val="en-US"/>
+        </w:rPr>
+        <w:t xml:space="preserve"> and we also learned a lot about teamwork and time management.</w:t>
       </w:r>
     </w:p>
+    <w:p>
+      <w:pPr>
+        <w:pStyle w:val="Heading1"/>
+        <w:numPr>
+          <w:ilvl w:val="0"/>
+          <w:numId w:val="38"/>
+        </w:numPr>
+        <w:rPr>
+          <w:color w:val="D75C00" w:themeColor="accent5" w:themeShade="BF"/>
+          <w:lang w:val="en-US"/>
+        </w:rPr>
+      </w:pPr>
+      <w:bookmarkStart w:id="14" w:name="_Toc214306819"/>
+      <w:r>
+        <w:rPr>
+          <w:noProof/>
+        </w:rPr>
+        <w:drawing>
+          <wp:anchor distT="0" distB="0" distL="114300" distR="114300" simplePos="0" relativeHeight="251677184" behindDoc="0" locked="0" layoutInCell="1" allowOverlap="1" wp14:anchorId="4FAF2EC0" wp14:editId="1BD024F5">
+            <wp:simplePos x="0" y="0"/>
+            <wp:positionH relativeFrom="margin">
+              <wp:align>center</wp:align>
+            </wp:positionH>
+            <wp:positionV relativeFrom="margin">
+              <wp:posOffset>1616150</wp:posOffset>
+            </wp:positionV>
+            <wp:extent cx="5784098" cy="3528060"/>
+            <wp:effectExtent l="0" t="0" r="0" b="0"/>
+            <wp:wrapSquare wrapText="bothSides"/>
+            <wp:docPr id="1726001165" name="Picture 12" descr="A diagram of a diagram&#10;&#10;AI-generated content may be incorrect."/>
+            <wp:cNvGraphicFramePr>
+              <a:graphicFrameLocks xmlns:a="http://schemas.openxmlformats.org/drawingml/2006/main" noChangeAspect="1"/>
+            </wp:cNvGraphicFramePr>
+            <a:graphic xmlns:a="http://schemas.openxmlformats.org/drawingml/2006/main">
+              <a:graphicData uri="http://schemas.openxmlformats.org/drawingml/2006/picture">
+                <pic:pic xmlns:pic="http://schemas.openxmlformats.org/drawingml/2006/picture">
+                  <pic:nvPicPr>
+                    <pic:cNvPr id="1726001165" name="Picture 12" descr="A diagram of a diagram&#10;&#10;AI-generated content may be incorrect."/>
+                    <pic:cNvPicPr>
+                      <a:picLocks noChangeAspect="1" noChangeArrowheads="1"/>
+                    </pic:cNvPicPr>
+                  </pic:nvPicPr>
+                  <pic:blipFill>
+                    <a:blip r:embed="rId16" cstate="print">
+                      <a:extLst>
+                        <a:ext uri="{28A0092B-C50C-407E-A947-70E740481C1C}">
+                          <a14:useLocalDpi xmlns:a14="http://schemas.microsoft.com/office/drawing/2010/main" val="0"/>
+                        </a:ext>
+                      </a:extLst>
+                    </a:blip>
+                    <a:srcRect/>
+                    <a:stretch>
+                      <a:fillRect/>
+                    </a:stretch>
+                  </pic:blipFill>
+                  <pic:spPr bwMode="auto">
+                    <a:xfrm>
+                      <a:off x="0" y="0"/>
+                      <a:ext cx="5784098" cy="3528060"/>
+                    </a:xfrm>
+                    <a:prstGeom prst="rect">
+                      <a:avLst/>
+                    </a:prstGeom>
+                    <a:noFill/>
+                    <a:ln>
+                      <a:noFill/>
+                    </a:ln>
+                  </pic:spPr>
+                </pic:pic>
+              </a:graphicData>
+            </a:graphic>
+          </wp:anchor>
+        </w:drawing>
+      </w:r>
+      <w:r>
+        <w:rPr>
+          <w:color w:val="D75C00" w:themeColor="accent5" w:themeShade="BF"/>
+          <w:lang w:val="en-US"/>
+        </w:rPr>
+        <w:t>Block Scheme</w:t>
+      </w:r>
+      <w:bookmarkEnd w:id="14"/>
+      <w:r>
+        <w:rPr>
+          <w:color w:val="D75C00" w:themeColor="accent5" w:themeShade="BF"/>
+          <w:lang w:val="en-US"/>
+        </w:rPr>
+        <w:t xml:space="preserve"> </w:t>
+      </w:r>
+    </w:p>
+    <w:p>
+      <w:pPr>
+        <w:rPr>
+          <w:lang w:val="en-US"/>
+        </w:rPr>
+      </w:pPr>
+    </w:p>
     <w:sectPr>
-      <w:footerReference w:type="default" r:id="rId16"/>
+      <w:footerReference w:type="default" r:id="rId17"/>
       <w:pgSz w:w="12240" w:h="15840"/>
       <w:pgMar w:top="1440" w:right="1080" w:bottom="1440" w:left="1080" w:header="720" w:footer="720" w:gutter="0"/>
       <w:pgNumType w:start="0"/>
@@ -8054,6 +8695,95 @@
     </w:lvl>
   </w:abstractNum>
   <w:abstractNum w:abstractNumId="40" w15:restartNumberingAfterBreak="0">
+    <w:nsid w:val="662605A0"/>
+    <w:multiLevelType w:val="hybridMultilevel"/>
+    <w:tmpl w:val="62F4B314"/>
+    <w:lvl w:ilvl="0" w:tplc="E4A896AA">
+      <w:start w:val="1"/>
+      <w:numFmt w:val="decimal"/>
+      <w:lvlText w:val="%1."/>
+      <w:lvlJc w:val="left"/>
+      <w:pPr>
+        <w:ind w:left="822" w:hanging="372"/>
+      </w:pPr>
+      <w:rPr>
+        <w:rFonts w:hint="default"/>
+      </w:rPr>
+    </w:lvl>
+    <w:lvl w:ilvl="1" w:tplc="04020019" w:tentative="1">
+      <w:start w:val="1"/>
+      <w:numFmt w:val="lowerLetter"/>
+      <w:lvlText w:val="%2."/>
+      <w:lvlJc w:val="left"/>
+      <w:pPr>
+        <w:ind w:left="1530" w:hanging="360"/>
+      </w:pPr>
+    </w:lvl>
+    <w:lvl w:ilvl="2" w:tplc="0402001B" w:tentative="1">
+      <w:start w:val="1"/>
+      <w:numFmt w:val="lowerRoman"/>
+      <w:lvlText w:val="%3."/>
+      <w:lvlJc w:val="right"/>
+      <w:pPr>
+        <w:ind w:left="2250" w:hanging="180"/>
+      </w:pPr>
+    </w:lvl>
+    <w:lvl w:ilvl="3" w:tplc="0402000F" w:tentative="1">
+      <w:start w:val="1"/>
+      <w:numFmt w:val="decimal"/>
+      <w:lvlText w:val="%4."/>
+      <w:lvlJc w:val="left"/>
+      <w:pPr>
+        <w:ind w:left="2970" w:hanging="360"/>
+      </w:pPr>
+    </w:lvl>
+    <w:lvl w:ilvl="4" w:tplc="04020019" w:tentative="1">
+      <w:start w:val="1"/>
+      <w:numFmt w:val="lowerLetter"/>
+      <w:lvlText w:val="%5."/>
+      <w:lvlJc w:val="left"/>
+      <w:pPr>
+        <w:ind w:left="3690" w:hanging="360"/>
+      </w:pPr>
+    </w:lvl>
+    <w:lvl w:ilvl="5" w:tplc="0402001B" w:tentative="1">
+      <w:start w:val="1"/>
+      <w:numFmt w:val="lowerRoman"/>
+      <w:lvlText w:val="%6."/>
+      <w:lvlJc w:val="right"/>
+      <w:pPr>
+        <w:ind w:left="4410" w:hanging="180"/>
+      </w:pPr>
+    </w:lvl>
+    <w:lvl w:ilvl="6" w:tplc="0402000F" w:tentative="1">
+      <w:start w:val="1"/>
+      <w:numFmt w:val="decimal"/>
+      <w:lvlText w:val="%7."/>
+      <w:lvlJc w:val="left"/>
+      <w:pPr>
+        <w:ind w:left="5130" w:hanging="360"/>
+      </w:pPr>
+    </w:lvl>
+    <w:lvl w:ilvl="7" w:tplc="04020019" w:tentative="1">
+      <w:start w:val="1"/>
+      <w:numFmt w:val="lowerLetter"/>
+      <w:lvlText w:val="%8."/>
+      <w:lvlJc w:val="left"/>
+      <w:pPr>
+        <w:ind w:left="5850" w:hanging="360"/>
+      </w:pPr>
+    </w:lvl>
+    <w:lvl w:ilvl="8" w:tplc="0402001B" w:tentative="1">
+      <w:start w:val="1"/>
+      <w:numFmt w:val="lowerRoman"/>
+      <w:lvlText w:val="%9."/>
+      <w:lvlJc w:val="right"/>
+      <w:pPr>
+        <w:ind w:left="6570" w:hanging="180"/>
+      </w:pPr>
+    </w:lvl>
+  </w:abstractNum>
+  <w:abstractNum w:abstractNumId="41" w15:restartNumberingAfterBreak="0">
     <w:nsid w:val="69704E46"/>
     <w:multiLevelType w:val="hybridMultilevel"/>
     <w:tmpl w:val="4FFA9FD0"/>
@@ -8166,7 +8896,7 @@
       </w:rPr>
     </w:lvl>
   </w:abstractNum>
-  <w:abstractNum w:abstractNumId="41" w15:restartNumberingAfterBreak="0">
+  <w:abstractNum w:abstractNumId="42" w15:restartNumberingAfterBreak="0">
     <w:nsid w:val="6ABD3413"/>
     <w:multiLevelType w:val="hybridMultilevel"/>
     <w:tmpl w:val="13E8EC0C"/>
@@ -8279,7 +9009,7 @@
       </w:rPr>
     </w:lvl>
   </w:abstractNum>
-  <w:abstractNum w:abstractNumId="42" w15:restartNumberingAfterBreak="0">
+  <w:abstractNum w:abstractNumId="43" w15:restartNumberingAfterBreak="0">
     <w:nsid w:val="6C792D98"/>
     <w:multiLevelType w:val="hybridMultilevel"/>
     <w:tmpl w:val="BC3005C8"/>
@@ -8392,7 +9122,7 @@
       </w:rPr>
     </w:lvl>
   </w:abstractNum>
-  <w:abstractNum w:abstractNumId="43" w15:restartNumberingAfterBreak="0">
+  <w:abstractNum w:abstractNumId="44" w15:restartNumberingAfterBreak="0">
     <w:nsid w:val="77D33521"/>
     <w:multiLevelType w:val="hybridMultilevel"/>
     <w:tmpl w:val="E52A4272"/>
@@ -8505,7 +9235,7 @@
       </w:rPr>
     </w:lvl>
   </w:abstractNum>
-  <w:abstractNum w:abstractNumId="44" w15:restartNumberingAfterBreak="0">
+  <w:abstractNum w:abstractNumId="45" w15:restartNumberingAfterBreak="0">
     <w:nsid w:val="786E6102"/>
     <w:multiLevelType w:val="hybridMultilevel"/>
     <w:tmpl w:val="8D964C0E"/>
@@ -8618,7 +9348,7 @@
       </w:rPr>
     </w:lvl>
   </w:abstractNum>
-  <w:abstractNum w:abstractNumId="45" w15:restartNumberingAfterBreak="0">
+  <w:abstractNum w:abstractNumId="46" w15:restartNumberingAfterBreak="0">
     <w:nsid w:val="78744FA3"/>
     <w:multiLevelType w:val="hybridMultilevel"/>
     <w:tmpl w:val="C3169FF4"/>
@@ -8731,7 +9461,7 @@
       </w:rPr>
     </w:lvl>
   </w:abstractNum>
-  <w:abstractNum w:abstractNumId="46" w15:restartNumberingAfterBreak="0">
+  <w:abstractNum w:abstractNumId="47" w15:restartNumberingAfterBreak="0">
     <w:nsid w:val="7D5E46DD"/>
     <w:multiLevelType w:val="hybridMultilevel"/>
     <w:tmpl w:val="5F28F006"/>
@@ -8844,7 +9574,7 @@
       </w:rPr>
     </w:lvl>
   </w:abstractNum>
-  <w:abstractNum w:abstractNumId="47" w15:restartNumberingAfterBreak="0">
+  <w:abstractNum w:abstractNumId="48" w15:restartNumberingAfterBreak="0">
     <w:nsid w:val="7FF24527"/>
     <w:multiLevelType w:val="hybridMultilevel"/>
     <w:tmpl w:val="3D566340"/>
@@ -8949,10 +9679,10 @@
     <w:abstractNumId w:val="29"/>
   </w:num>
   <w:num w:numId="6" w16cid:durableId="1602571390">
-    <w:abstractNumId w:val="46"/>
+    <w:abstractNumId w:val="47"/>
   </w:num>
   <w:num w:numId="7" w16cid:durableId="703746792">
-    <w:abstractNumId w:val="45"/>
+    <w:abstractNumId w:val="46"/>
   </w:num>
   <w:num w:numId="8" w16cid:durableId="1860923347">
     <w:abstractNumId w:val="3"/>
@@ -8964,7 +9694,7 @@
     <w:abstractNumId w:val="14"/>
   </w:num>
   <w:num w:numId="11" w16cid:durableId="655765433">
-    <w:abstractNumId w:val="41"/>
+    <w:abstractNumId w:val="42"/>
   </w:num>
   <w:num w:numId="12" w16cid:durableId="96755348">
     <w:abstractNumId w:val="4"/>
@@ -8982,10 +9712,10 @@
     <w:abstractNumId w:val="12"/>
   </w:num>
   <w:num w:numId="17" w16cid:durableId="636909697">
-    <w:abstractNumId w:val="43"/>
+    <w:abstractNumId w:val="44"/>
   </w:num>
   <w:num w:numId="18" w16cid:durableId="590041488">
-    <w:abstractNumId w:val="44"/>
+    <w:abstractNumId w:val="45"/>
   </w:num>
   <w:num w:numId="19" w16cid:durableId="1446735290">
     <w:abstractNumId w:val="17"/>
@@ -8994,7 +9724,7 @@
     <w:abstractNumId w:val="15"/>
   </w:num>
   <w:num w:numId="21" w16cid:durableId="921571582">
-    <w:abstractNumId w:val="42"/>
+    <w:abstractNumId w:val="43"/>
   </w:num>
   <w:num w:numId="22" w16cid:durableId="2072196196">
     <w:abstractNumId w:val="2"/>
@@ -9012,7 +9742,7 @@
     <w:abstractNumId w:val="28"/>
   </w:num>
   <w:num w:numId="27" w16cid:durableId="2095202274">
-    <w:abstractNumId w:val="47"/>
+    <w:abstractNumId w:val="48"/>
   </w:num>
   <w:num w:numId="28" w16cid:durableId="418597763">
     <w:abstractNumId w:val="34"/>
@@ -9057,7 +9787,7 @@
     <w:abstractNumId w:val="5"/>
   </w:num>
   <w:num w:numId="42" w16cid:durableId="255023923">
-    <w:abstractNumId w:val="40"/>
+    <w:abstractNumId w:val="41"/>
   </w:num>
   <w:num w:numId="43" w16cid:durableId="1063411312">
     <w:abstractNumId w:val="31"/>
@@ -9076,6 +9806,9 @@
   </w:num>
   <w:num w:numId="48" w16cid:durableId="664286537">
     <w:abstractNumId w:val="38"/>
+  </w:num>
+  <w:num w:numId="49" w16cid:durableId="2092507714">
+    <w:abstractNumId w:val="40"/>
   </w:num>
 </w:numbering>
 </file>
@@ -9685,6 +10418,7 @@
   <w:style w:type="character" w:default="1" w:styleId="DefaultParagraphFont">
     <w:name w:val="Default Paragraph Font"/>
     <w:uiPriority w:val="1"/>
+    <w:semiHidden/>
     <w:unhideWhenUsed/>
   </w:style>
   <w:style w:type="table" w:default="1" w:styleId="TableNormal">
@@ -10874,12 +11608,6 @@
 </file>
 
 <file path=customXml/item1.xml><?xml version="1.0" encoding="utf-8"?>
-<p:properties xmlns:p="http://schemas.microsoft.com/office/2006/metadata/properties" xmlns:xsi="http://www.w3.org/2001/XMLSchema-instance" xmlns:pc="http://schemas.microsoft.com/office/infopath/2007/PartnerControls">
-  <documentManagement/>
-</p:properties>
-</file>
-
-<file path=customXml/item2.xml><?xml version="1.0" encoding="utf-8"?>
 <?mso-contentType ?>
 <FormTemplates xmlns="http://schemas.microsoft.com/sharepoint/v3/contenttype/forms">
   <Display>DocumentLibraryForm</Display>
@@ -10888,11 +11616,13 @@
 </FormTemplates>
 </file>
 
-<file path=customXml/item3.xml><?xml version="1.0" encoding="utf-8"?>
-<b:Sources xmlns:b="http://schemas.openxmlformats.org/officeDocument/2006/bibliography" xmlns="http://schemas.openxmlformats.org/officeDocument/2006/bibliography" SelectedStyle="\APASixthEditionOfficeOnline.xsl" StyleName="APA" Version="6"/>
+<file path=customXml/item2.xml><?xml version="1.0" encoding="utf-8"?>
+<p:properties xmlns:p="http://schemas.microsoft.com/office/2006/metadata/properties" xmlns:xsi="http://www.w3.org/2001/XMLSchema-instance" xmlns:pc="http://schemas.microsoft.com/office/infopath/2007/PartnerControls">
+  <documentManagement/>
+</p:properties>
 </file>
 
-<file path=customXml/item4.xml><?xml version="1.0" encoding="utf-8"?>
+<file path=customXml/item3.xml><?xml version="1.0" encoding="utf-8"?>
 <ct:contentTypeSchema xmlns:ct="http://schemas.microsoft.com/office/2006/metadata/contentType" xmlns:ma="http://schemas.microsoft.com/office/2006/metadata/properties/metaAttributes" ct:_="" ma:_="" ma:contentTypeName="Document" ma:contentTypeID="0x010100DD75E95A0F27BD47AC31300285970B0D" ma:contentTypeVersion="0" ma:contentTypeDescription="Create a new document." ma:contentTypeScope="" ma:versionID="7e03151f1457cc55ca214237851778cf">
   <xsd:schema xmlns:xsd="http://www.w3.org/2001/XMLSchema" xmlns:xs="http://www.w3.org/2001/XMLSchema" xmlns:p="http://schemas.microsoft.com/office/2006/metadata/properties" targetNamespace="http://schemas.microsoft.com/office/2006/metadata/properties" ma:root="true" ma:fieldsID="6afbfcf7dd94f512a0c1521b617a20c3">
     <xsd:element name="properties">
@@ -11006,7 +11736,19 @@
 </ct:contentTypeSchema>
 </file>
 
+<file path=customXml/item4.xml><?xml version="1.0" encoding="utf-8"?>
+<b:Sources xmlns:b="http://schemas.openxmlformats.org/officeDocument/2006/bibliography" xmlns="http://schemas.openxmlformats.org/officeDocument/2006/bibliography" SelectedStyle="\APASixthEditionOfficeOnline.xsl" StyleName="APA" Version="6"/>
+</file>
+
 <file path=customXml/itemProps1.xml><?xml version="1.0" encoding="utf-8"?>
+<ds:datastoreItem xmlns:ds="http://schemas.openxmlformats.org/officeDocument/2006/customXml" ds:itemID="{4EC02564-B959-4AAA-9D39-C49DAE29D0D0}">
+  <ds:schemaRefs>
+    <ds:schemaRef ds:uri="http://schemas.microsoft.com/sharepoint/v3/contenttype/forms"/>
+  </ds:schemaRefs>
+</ds:datastoreItem>
+</file>
+
+<file path=customXml/itemProps2.xml><?xml version="1.0" encoding="utf-8"?>
 <ds:datastoreItem xmlns:ds="http://schemas.openxmlformats.org/officeDocument/2006/customXml" ds:itemID="{C4E0F150-DBA0-4C64-B65D-94C596BAD38E}">
   <ds:schemaRefs>
     <ds:schemaRef ds:uri="http://schemas.microsoft.com/office/2006/metadata/properties"/>
@@ -11015,23 +11757,7 @@
 </ds:datastoreItem>
 </file>
 
-<file path=customXml/itemProps2.xml><?xml version="1.0" encoding="utf-8"?>
-<ds:datastoreItem xmlns:ds="http://schemas.openxmlformats.org/officeDocument/2006/customXml" ds:itemID="{4EC02564-B959-4AAA-9D39-C49DAE29D0D0}">
-  <ds:schemaRefs>
-    <ds:schemaRef ds:uri="http://schemas.microsoft.com/sharepoint/v3/contenttype/forms"/>
-  </ds:schemaRefs>
-</ds:datastoreItem>
-</file>
-
 <file path=customXml/itemProps3.xml><?xml version="1.0" encoding="utf-8"?>
-<ds:datastoreItem xmlns:ds="http://schemas.openxmlformats.org/officeDocument/2006/customXml" ds:itemID="{7C80D7CA-7B32-491E-BE5A-87984A10EFCF}">
-  <ds:schemaRefs>
-    <ds:schemaRef ds:uri="http://schemas.openxmlformats.org/officeDocument/2006/bibliography"/>
-  </ds:schemaRefs>
-</ds:datastoreItem>
-</file>
-
-<file path=customXml/itemProps4.xml><?xml version="1.0" encoding="utf-8"?>
 <ds:datastoreItem xmlns:ds="http://schemas.openxmlformats.org/officeDocument/2006/customXml" ds:itemID="{D1103E8C-1CEA-4E5C-84EC-F2DC7E6BCD29}">
   <ds:schemaRefs>
     <ds:schemaRef ds:uri="http://schemas.microsoft.com/office/2006/metadata/contentType"/>
@@ -11045,4 +11771,12 @@
     <ds:schemaRef ds:uri="http://schemas.microsoft.com/office/infopath/2007/PartnerControls"/>
   </ds:schemaRefs>
 </ds:datastoreItem>
+</file>
+
+<file path=customXml/itemProps4.xml><?xml version="1.0" encoding="utf-8"?>
+<ds:datastoreItem xmlns:ds="http://schemas.openxmlformats.org/officeDocument/2006/customXml" ds:itemID="{7C80D7CA-7B32-491E-BE5A-87984A10EFCF}">
+  <ds:schemaRefs>
+    <ds:schemaRef ds:uri="http://schemas.openxmlformats.org/officeDocument/2006/bibliography"/>
+  </ds:schemaRefs>
+</ds:datastoreItem>
 </file>
</xml_diff>